<commit_message>
Experimental results need to be added
</commit_message>
<xml_diff>
--- a/project_update/project_paper.docx
+++ b/project_update/project_paper.docx
@@ -1,6 +1,6 @@
 
 <file path=word/document.xml><?xml version="1.0" encoding="utf-8"?>
-<w:document xmlns:wpc="http://schemas.microsoft.com/office/word/2010/wordprocessingCanvas" xmlns:mo="http://schemas.microsoft.com/office/mac/office/2008/main" xmlns:mc="http://schemas.openxmlformats.org/markup-compatibility/2006" xmlns:mv="urn:schemas-microsoft-com:mac:vml" xmlns:o="urn:schemas-microsoft-com:office:office" xmlns:r="http://schemas.openxmlformats.org/officeDocument/2006/relationships" xmlns:m="http://schemas.openxmlformats.org/officeDocument/2006/math" xmlns:v="urn:schemas-microsoft-com:vml" xmlns:wp14="http://schemas.microsoft.com/office/word/2010/wordprocessingDrawing" xmlns:wp="http://schemas.openxmlformats.org/drawingml/2006/wordprocessingDrawing" xmlns:w10="urn:schemas-microsoft-com:office:word" xmlns:w="http://schemas.openxmlformats.org/wordprocessingml/2006/main" xmlns:w14="http://schemas.microsoft.com/office/word/2010/wordml" xmlns:w15="http://schemas.microsoft.com/office/word/2012/wordml" xmlns:wpg="http://schemas.microsoft.com/office/word/2010/wordprocessingGroup" xmlns:wpi="http://schemas.microsoft.com/office/word/2010/wordprocessingInk" xmlns:wne="http://schemas.microsoft.com/office/word/2006/wordml" xmlns:wps="http://schemas.microsoft.com/office/word/2010/wordprocessingShape" mc:Ignorable="w14 w15 wp14">
+<w:document xmlns:wpc="http://schemas.microsoft.com/office/word/2010/wordprocessingCanvas" xmlns:mc="http://schemas.openxmlformats.org/markup-compatibility/2006" xmlns:o="urn:schemas-microsoft-com:office:office" xmlns:r="http://schemas.openxmlformats.org/officeDocument/2006/relationships" xmlns:m="http://schemas.openxmlformats.org/officeDocument/2006/math" xmlns:v="urn:schemas-microsoft-com:vml" xmlns:wp14="http://schemas.microsoft.com/office/word/2010/wordprocessingDrawing" xmlns:wp="http://schemas.openxmlformats.org/drawingml/2006/wordprocessingDrawing" xmlns:w10="urn:schemas-microsoft-com:office:word" xmlns:w="http://schemas.openxmlformats.org/wordprocessingml/2006/main" xmlns:w14="http://schemas.microsoft.com/office/word/2010/wordml" xmlns:w15="http://schemas.microsoft.com/office/word/2012/wordml" xmlns:wpg="http://schemas.microsoft.com/office/word/2010/wordprocessingGroup" xmlns:wpi="http://schemas.microsoft.com/office/word/2010/wordprocessingInk" xmlns:wne="http://schemas.microsoft.com/office/word/2006/wordml" xmlns:wps="http://schemas.microsoft.com/office/word/2010/wordprocessingShape" mc:Ignorable="w14 w15 wp14">
   <w:body>
     <w:p>
       <w:pPr>
@@ -96,7 +96,7 @@
     </w:p>
     <w:p>
       <w:pPr>
-        <w:pStyle w:val="Heading1"/>
+        <w:pStyle w:val="1"/>
         <w:rPr>
           <w:sz w:val="20"/>
         </w:rPr>
@@ -170,23 +170,7 @@
           <w:sz w:val="18"/>
           <w:szCs w:val="18"/>
         </w:rPr>
-        <w:t xml:space="preserve">Using </w:t>
-      </w:r>
-      <w:proofErr w:type="spellStart"/>
-      <w:r>
-        <w:rPr>
-          <w:sz w:val="18"/>
-          <w:szCs w:val="18"/>
-        </w:rPr>
-        <w:t>WebPPL</w:t>
-      </w:r>
-      <w:proofErr w:type="spellEnd"/>
-      <w:r>
-        <w:rPr>
-          <w:sz w:val="18"/>
-          <w:szCs w:val="18"/>
-        </w:rPr>
-        <w:t xml:space="preserve">, a probabilistic programming language, </w:t>
+        <w:t xml:space="preserve">Using WebPPL, a probabilistic programming language, </w:t>
       </w:r>
       <w:r>
         <w:rPr>
@@ -422,7 +406,6 @@
         </w:rPr>
         <w:t xml:space="preserve">eflectance; illuminance; luminance; </w:t>
       </w:r>
-      <w:proofErr w:type="spellStart"/>
       <w:r>
         <w:rPr>
           <w:sz w:val="18"/>
@@ -430,11 +413,10 @@
         </w:rPr>
         <w:t>WebPPL</w:t>
       </w:r>
-      <w:proofErr w:type="spellEnd"/>
-    </w:p>
-    <w:p>
-      <w:pPr>
-        <w:pStyle w:val="Heading1"/>
+    </w:p>
+    <w:p>
+      <w:pPr>
+        <w:pStyle w:val="1"/>
       </w:pPr>
       <w:r>
         <w:t>Introduction</w:t>
@@ -609,27 +591,13 @@
         <w:rPr>
           <w:color w:val="000000"/>
         </w:rPr>
-        <w:t xml:space="preserve">The </w:t>
-      </w:r>
-      <w:proofErr w:type="spellStart"/>
-      <w:r>
-        <w:rPr>
-          <w:color w:val="000000"/>
-        </w:rPr>
-        <w:t>checker</w:t>
-      </w:r>
-      <w:r>
-        <w:rPr>
-          <w:color w:val="000000"/>
-        </w:rPr>
-        <w:t>shadow</w:t>
-      </w:r>
-      <w:proofErr w:type="spellEnd"/>
-      <w:r>
-        <w:rPr>
-          <w:color w:val="000000"/>
-        </w:rPr>
-        <w:t xml:space="preserve"> illusion</w:t>
+        <w:t>The checker</w:t>
+      </w:r>
+      <w:r>
+        <w:rPr>
+          <w:color w:val="000000"/>
+        </w:rPr>
+        <w:t>shadow illusion</w:t>
       </w:r>
       <w:r>
         <w:rPr>
@@ -1527,7 +1495,7 @@
     </w:p>
     <w:p>
       <w:pPr>
-        <w:pStyle w:val="Heading1"/>
+        <w:pStyle w:val="1"/>
         <w:spacing w:before="220"/>
       </w:pPr>
       <w:r>
@@ -1589,7 +1557,7 @@
     </w:p>
     <w:p>
       <w:pPr>
-        <w:pStyle w:val="Heading2"/>
+        <w:pStyle w:val="2"/>
         <w:jc w:val="center"/>
         <w:rPr>
           <w:sz w:val="24"/>
@@ -1604,7 +1572,7 @@
     </w:p>
     <w:p>
       <w:pPr>
-        <w:pStyle w:val="Heading2"/>
+        <w:pStyle w:val="2"/>
       </w:pPr>
       <w:r>
         <w:t>Human observer model outline</w:t>
@@ -3048,7 +3016,7 @@
     </w:p>
     <w:p>
       <w:pPr>
-        <w:pStyle w:val="Heading1"/>
+        <w:pStyle w:val="1"/>
         <w:spacing w:before="220"/>
         <w:jc w:val="left"/>
         <w:rPr>
@@ -3524,7 +3492,7 @@
     </w:p>
     <w:p>
       <w:pPr>
-        <w:pStyle w:val="Heading2"/>
+        <w:pStyle w:val="2"/>
         <w:jc w:val="center"/>
         <w:rPr>
           <w:sz w:val="24"/>
@@ -3539,7 +3507,7 @@
     </w:p>
     <w:p>
       <w:pPr>
-        <w:pStyle w:val="Heading2"/>
+        <w:pStyle w:val="2"/>
       </w:pPr>
       <w:r>
         <w:t xml:space="preserve">Modeling </w:t>
@@ -4831,13 +4799,7 @@
             <w:rPr>
               <w:rFonts w:ascii="Cambria Math" w:hAnsi="Cambria Math"/>
             </w:rPr>
-            <m:t>P</m:t>
-          </m:r>
-          <m:r>
-            <w:rPr>
-              <w:rFonts w:ascii="Cambria Math" w:hAnsi="Cambria Math"/>
-            </w:rPr>
-            <m:t>(D</m:t>
+            <m:t>P(D</m:t>
           </m:r>
           <m:sSub>
             <m:sSubPr>
@@ -5470,7 +5432,7 @@
     </w:p>
     <w:p>
       <w:pPr>
-        <w:pStyle w:val="Heading2"/>
+        <w:pStyle w:val="2"/>
       </w:pPr>
       <w:r>
         <w:t>Experiment results for SC-illusion</w:t>
@@ -5481,15 +5443,7 @@
         <w:ind w:firstLine="0"/>
       </w:pPr>
       <w:r>
-        <w:t xml:space="preserve">We implement the models using </w:t>
-      </w:r>
-      <w:proofErr w:type="spellStart"/>
-      <w:r>
-        <w:t>WebPPL</w:t>
-      </w:r>
-      <w:proofErr w:type="spellEnd"/>
-      <w:r>
-        <w:t xml:space="preserve"> [9]</w:t>
+        <w:t>We implement the models using WebPPL [9]</w:t>
       </w:r>
       <w:r>
         <w:t xml:space="preserve">, with </w:t>
@@ -5989,15 +5943,7 @@
         <w:t xml:space="preserve"> has already explained the illusion observed by human observers. But for further explorations of the model, we use the same mechanism to build a reverse SC-illusion (rSC-illusion) which now have different pixel values for L/R-AOIs but by utilizing the influence of backgrounds, make the human observers believe that they see the same colors.</w:t>
       </w:r>
       <w:r>
-        <w:t xml:space="preserve"> We could examine whether our model is modelling human observers correctly by simply looking at </w:t>
-      </w:r>
-      <w:proofErr w:type="spellStart"/>
-      <w:r>
-        <w:t>rSC</w:t>
-      </w:r>
-      <w:proofErr w:type="spellEnd"/>
-      <w:r>
-        <w:t>-illusion generated by the model and judge how similar do two AOIs look like.</w:t>
+        <w:t xml:space="preserve"> We could examine whether our model is modelling human observers correctly by simply looking at rSC-illusion generated by the model and judge how similar do two AOIs look like.</w:t>
       </w:r>
     </w:p>
     <w:p>
@@ -6222,15 +6168,7 @@
         <w:t xml:space="preserve"> 5</w:t>
       </w:r>
       <w:r>
-        <w:t xml:space="preserve"> for </w:t>
-      </w:r>
-      <w:proofErr w:type="spellStart"/>
-      <w:r>
-        <w:t>rSC</w:t>
-      </w:r>
-      <w:proofErr w:type="spellEnd"/>
-      <w:r>
-        <w:t>-illusion</w:t>
+        <w:t xml:space="preserve"> for rSC-illusion</w:t>
       </w:r>
       <w:r>
         <w:t xml:space="preserve"> below:</w:t>
@@ -6330,15 +6268,7 @@
         <w:ind w:firstLine="0"/>
       </w:pPr>
       <w:r>
-        <w:t xml:space="preserve">Both the distribution and </w:t>
-      </w:r>
-      <w:proofErr w:type="spellStart"/>
-      <w:r>
-        <w:t>rSC</w:t>
-      </w:r>
-      <w:proofErr w:type="spellEnd"/>
-      <w:r>
-        <w:t xml:space="preserve">-illusion shown above have shown that our model could explain SC-illusion correctly. </w:t>
+        <w:t xml:space="preserve">Both the distribution and rSC-illusion shown above have shown that our model could explain SC-illusion correctly. </w:t>
       </w:r>
       <w:r>
         <w:t>In the next section we will introduce our model and results for A-illusion.</w:t>
@@ -6346,7 +6276,7 @@
     </w:p>
     <w:p>
       <w:pPr>
-        <w:pStyle w:val="Heading2"/>
+        <w:pStyle w:val="2"/>
       </w:pPr>
       <w:r>
         <w:lastRenderedPageBreak/>
@@ -6573,6 +6503,7 @@
       </w:pPr>
       <w:r>
         <w:rPr>
+          <w:noProof/>
           <w:lang w:eastAsia="zh-CN"/>
         </w:rPr>
         <w:drawing>
@@ -7185,19 +7116,7 @@
                     <w:rPr>
                       <w:rFonts w:ascii="Cambria Math" w:hAnsi="Cambria Math"/>
                     </w:rPr>
-                    <m:t>1</m:t>
-                  </m:r>
-                  <m:r>
-                    <w:rPr>
-                      <w:rFonts w:ascii="Cambria Math" w:hAnsi="Cambria Math"/>
-                    </w:rPr>
-                    <m:t>,  &amp;</m:t>
-                  </m:r>
-                  <m:r>
-                    <w:rPr>
-                      <w:rFonts w:ascii="Cambria Math" w:hAnsi="Cambria Math"/>
-                    </w:rPr>
-                    <m:t xml:space="preserve">i </m:t>
+                    <m:t xml:space="preserve">1,  &amp;i </m:t>
                   </m:r>
                   <m:r>
                     <m:rPr>
@@ -7220,13 +7139,7 @@
                     <w:rPr>
                       <w:rFonts w:ascii="Cambria Math" w:hAnsi="Cambria Math"/>
                     </w:rPr>
-                    <m:t>3</m:t>
-                  </m:r>
-                  <m:r>
-                    <w:rPr>
-                      <w:rFonts w:ascii="Cambria Math" w:hAnsi="Cambria Math"/>
-                    </w:rPr>
-                    <m:t>,  &amp;</m:t>
+                    <m:t>3,  &amp;</m:t>
                   </m:r>
                   <m:r>
                     <m:rPr>
@@ -7555,19 +7468,7 @@
           <w:rPr>
             <w:rFonts w:ascii="Cambria Math" w:hAnsi="Cambria Math"/>
           </w:rPr>
-          <m:t>5</m:t>
-        </m:r>
-        <m:r>
-          <w:rPr>
-            <w:rFonts w:ascii="Cambria Math" w:hAnsi="Cambria Math"/>
-          </w:rPr>
-          <m:t>×</m:t>
-        </m:r>
-        <m:r>
-          <w:rPr>
-            <w:rFonts w:ascii="Cambria Math" w:hAnsi="Cambria Math"/>
-          </w:rPr>
-          <m:t>5</m:t>
+          <m:t>5×5</m:t>
         </m:r>
       </m:oMath>
       <w:r>
@@ -7594,10 +7495,7 @@
         </m:d>
       </m:oMath>
       <w:r>
-        <w:t xml:space="preserve">, </w:t>
-      </w:r>
-      <w:r>
-        <w:t xml:space="preserve">where </w:t>
+        <w:t xml:space="preserve">, where </w:t>
       </w:r>
       <m:oMath>
         <m:r>
@@ -7608,10 +7506,7 @@
         </m:r>
       </m:oMath>
       <w:r>
-        <w:t xml:space="preserve"> ranges from 0 to 4</w:t>
-      </w:r>
-      <w:r>
-        <w:t xml:space="preserve"> and </w:t>
+        <w:t xml:space="preserve"> ranges from 0 to 4 and </w:t>
       </w:r>
       <m:oMath>
         <m:r>
@@ -7633,13 +7528,18 @@
           <w:rPr>
             <w:rFonts w:ascii="Cambria Math" w:hAnsi="Cambria Math"/>
           </w:rPr>
-          <m:t>(3,3</m:t>
+          <m:t>(3,3)</m:t>
         </m:r>
+      </m:oMath>
+      <w:r>
+        <w:t xml:space="preserve">, </w:t>
+      </w:r>
+      <m:oMath>
         <m:r>
           <w:rPr>
             <w:rFonts w:ascii="Cambria Math" w:hAnsi="Cambria Math"/>
           </w:rPr>
-          <m:t>)</m:t>
+          <m:t>(3,4)</m:t>
         </m:r>
       </m:oMath>
       <w:r>
@@ -7650,14 +7550,81 @@
           <w:rPr>
             <w:rFonts w:ascii="Cambria Math" w:hAnsi="Cambria Math"/>
           </w:rPr>
-          <m:t>(3,4</m:t>
+          <m:t>(4,3)</m:t>
         </m:r>
+      </m:oMath>
+      <w:r>
+        <w:t xml:space="preserve">, </w:t>
+      </w:r>
+      <w:r>
+        <w:t xml:space="preserve">and </w:t>
+      </w:r>
+      <m:oMath>
         <m:r>
           <w:rPr>
             <w:rFonts w:ascii="Cambria Math" w:hAnsi="Cambria Math"/>
           </w:rPr>
-          <m:t>)</m:t>
+          <m:t>(4,4)</m:t>
         </m:r>
+      </m:oMath>
+      <w:r>
+        <w:t>.</w:t>
+      </w:r>
+      <w:r>
+        <w:t xml:space="preserve"> The pixel value of area A and B in inference is set to be 3. The neighbors of A are set to be 6 and </w:t>
+      </w:r>
+      <w:r>
+        <w:t xml:space="preserve">that of B are set to be 1. </w:t>
+      </w:r>
+      <w:r>
+        <w:t>We set 9 superpixels to be in darker area. For brigh</w:t>
+      </w:r>
+      <w:r>
+        <w:t>t</w:t>
+      </w:r>
+      <w:r>
+        <w:t xml:space="preserve">er area, </w:t>
+      </w:r>
+      <w:r>
+        <w:t xml:space="preserve">black region in checkerboard would have pixel value of 3 while white region would have pixel value of 6. </w:t>
+      </w:r>
+      <w:r>
+        <w:t xml:space="preserve">And for darker area, </w:t>
+      </w:r>
+      <w:r>
+        <w:t xml:space="preserve">black region </w:t>
+      </w:r>
+      <w:r>
+        <w:t xml:space="preserve">would be 1 and </w:t>
+      </w:r>
+      <w:r>
+        <w:t xml:space="preserve">white region would be </w:t>
+      </w:r>
+      <w:r>
+        <w:t xml:space="preserve">3. </w:t>
+      </w:r>
+      <w:r>
+        <w:t xml:space="preserve">The 9 superpixels set to be in darker area are: </w:t>
+      </w:r>
+      <m:oMath>
+        <m:d>
+          <m:dPr>
+            <m:ctrlPr>
+              <w:rPr>
+                <w:rFonts w:ascii="Cambria Math" w:hAnsi="Cambria Math"/>
+                <w:i/>
+              </w:rPr>
+            </m:ctrlPr>
+          </m:dPr>
+          <m:e>
+            <m:r>
+              <w:rPr>
+                <w:rFonts w:ascii="Cambria Math" w:hAnsi="Cambria Math"/>
+              </w:rPr>
+              <m:t>0,0</m:t>
+            </m:r>
+          </m:e>
+        </m:d>
       </m:oMath>
       <w:r>
         <w:t xml:space="preserve">, </w:t>
@@ -7667,93 +7634,41 @@
           <w:rPr>
             <w:rFonts w:ascii="Cambria Math" w:hAnsi="Cambria Math"/>
           </w:rPr>
-          <m:t>(4</m:t>
+          <m:t>(0,1)</m:t>
         </m:r>
+      </m:oMath>
+      <w:r>
+        <w:t xml:space="preserve">, </w:t>
+      </w:r>
+      <m:oMath>
         <m:r>
           <w:rPr>
             <w:rFonts w:ascii="Cambria Math" w:hAnsi="Cambria Math"/>
           </w:rPr>
-          <m:t>,3)</m:t>
+          <m:t>(1,0)</m:t>
         </m:r>
       </m:oMath>
       <w:r>
         <w:t xml:space="preserve">, </w:t>
-      </w:r>
-      <w:r>
-        <w:t xml:space="preserve">and </w:t>
       </w:r>
       <m:oMath>
         <m:r>
           <w:rPr>
             <w:rFonts w:ascii="Cambria Math" w:hAnsi="Cambria Math"/>
           </w:rPr>
-          <m:t>(4,4</m:t>
+          <m:t>(1,1)</m:t>
         </m:r>
+      </m:oMath>
+      <w:r>
+        <w:t xml:space="preserve">, </w:t>
+      </w:r>
+      <m:oMath>
         <m:r>
           <w:rPr>
             <w:rFonts w:ascii="Cambria Math" w:hAnsi="Cambria Math"/>
           </w:rPr>
-          <m:t>)</m:t>
+          <m:t>(1,2)</m:t>
         </m:r>
-      </m:oMath>
-      <w:r>
-        <w:t>.</w:t>
-      </w:r>
-      <w:r>
-        <w:t xml:space="preserve"> The pixel value of area A and B in inference is set to be 3. The neighbors of A are set to be 6 and </w:t>
-      </w:r>
-      <w:r>
-        <w:t xml:space="preserve">that of B are set to be 1. </w:t>
-      </w:r>
-      <w:r>
-        <w:t>We set 9 superpixels to be in darker area. For brigh</w:t>
-      </w:r>
-      <w:r>
-        <w:t>t</w:t>
-      </w:r>
-      <w:r>
-        <w:t xml:space="preserve">er area, </w:t>
-      </w:r>
-      <w:r>
-        <w:t xml:space="preserve">black region in checkerboard would have pixel value of 3 while white region would have pixel value of 6. </w:t>
-      </w:r>
-      <w:r>
-        <w:t xml:space="preserve">And for darker area, </w:t>
-      </w:r>
-      <w:r>
-        <w:t xml:space="preserve">black region </w:t>
-      </w:r>
-      <w:r>
-        <w:t xml:space="preserve">would be 1 and </w:t>
-      </w:r>
-      <w:r>
-        <w:t xml:space="preserve">white region would be </w:t>
-      </w:r>
-      <w:r>
-        <w:t xml:space="preserve">3. </w:t>
-      </w:r>
-      <w:r>
-        <w:t xml:space="preserve">The 9 superpixels set to be in darker area are: </w:t>
-      </w:r>
-      <m:oMath>
-        <m:d>
-          <m:dPr>
-            <m:ctrlPr>
-              <w:rPr>
-                <w:rFonts w:ascii="Cambria Math" w:hAnsi="Cambria Math"/>
-                <w:i/>
-              </w:rPr>
-            </m:ctrlPr>
-          </m:dPr>
-          <m:e>
-            <m:r>
-              <w:rPr>
-                <w:rFonts w:ascii="Cambria Math" w:hAnsi="Cambria Math"/>
-              </w:rPr>
-              <m:t>0,0</m:t>
-            </m:r>
-          </m:e>
-        </m:d>
       </m:oMath>
       <w:r>
         <w:t xml:space="preserve">, </w:t>
@@ -7763,13 +7678,18 @@
           <w:rPr>
             <w:rFonts w:ascii="Cambria Math" w:hAnsi="Cambria Math"/>
           </w:rPr>
-          <m:t>(0,1</m:t>
+          <m:t>(2,1)</m:t>
         </m:r>
+      </m:oMath>
+      <w:r>
+        <w:t xml:space="preserve">, </w:t>
+      </w:r>
+      <m:oMath>
         <m:r>
           <w:rPr>
             <w:rFonts w:ascii="Cambria Math" w:hAnsi="Cambria Math"/>
           </w:rPr>
-          <m:t>)</m:t>
+          <m:t>(2,2)</m:t>
         </m:r>
       </m:oMath>
       <w:r>
@@ -7780,118 +7700,21 @@
           <w:rPr>
             <w:rFonts w:ascii="Cambria Math" w:hAnsi="Cambria Math"/>
           </w:rPr>
-          <m:t>(1</m:t>
+          <m:t>(2,3)</m:t>
         </m:r>
+      </m:oMath>
+      <w:r>
+        <w:t xml:space="preserve">, </w:t>
+      </w:r>
+      <w:r>
+        <w:t xml:space="preserve">and </w:t>
+      </w:r>
+      <m:oMath>
         <m:r>
           <w:rPr>
             <w:rFonts w:ascii="Cambria Math" w:hAnsi="Cambria Math"/>
           </w:rPr>
-          <m:t>,0)</m:t>
-        </m:r>
-      </m:oMath>
-      <w:r>
-        <w:t xml:space="preserve">, </w:t>
-      </w:r>
-      <m:oMath>
-        <m:r>
-          <w:rPr>
-            <w:rFonts w:ascii="Cambria Math" w:hAnsi="Cambria Math"/>
-          </w:rPr>
-          <m:t>(1,1</m:t>
-        </m:r>
-        <m:r>
-          <w:rPr>
-            <w:rFonts w:ascii="Cambria Math" w:hAnsi="Cambria Math"/>
-          </w:rPr>
-          <m:t>)</m:t>
-        </m:r>
-      </m:oMath>
-      <w:r>
-        <w:t xml:space="preserve">, </w:t>
-      </w:r>
-      <m:oMath>
-        <m:r>
-          <w:rPr>
-            <w:rFonts w:ascii="Cambria Math" w:hAnsi="Cambria Math"/>
-          </w:rPr>
-          <m:t>(1,2</m:t>
-        </m:r>
-        <m:r>
-          <w:rPr>
-            <w:rFonts w:ascii="Cambria Math" w:hAnsi="Cambria Math"/>
-          </w:rPr>
-          <m:t>)</m:t>
-        </m:r>
-      </m:oMath>
-      <w:r>
-        <w:t xml:space="preserve">, </w:t>
-      </w:r>
-      <m:oMath>
-        <m:r>
-          <w:rPr>
-            <w:rFonts w:ascii="Cambria Math" w:hAnsi="Cambria Math"/>
-          </w:rPr>
-          <m:t>(2</m:t>
-        </m:r>
-        <m:r>
-          <w:rPr>
-            <w:rFonts w:ascii="Cambria Math" w:hAnsi="Cambria Math"/>
-          </w:rPr>
-          <m:t>,1)</m:t>
-        </m:r>
-      </m:oMath>
-      <w:r>
-        <w:t xml:space="preserve">, </w:t>
-      </w:r>
-      <m:oMath>
-        <m:r>
-          <w:rPr>
-            <w:rFonts w:ascii="Cambria Math" w:hAnsi="Cambria Math"/>
-          </w:rPr>
-          <m:t>(2,2</m:t>
-        </m:r>
-        <m:r>
-          <w:rPr>
-            <w:rFonts w:ascii="Cambria Math" w:hAnsi="Cambria Math"/>
-          </w:rPr>
-          <m:t>)</m:t>
-        </m:r>
-      </m:oMath>
-      <w:r>
-        <w:t xml:space="preserve">, </w:t>
-      </w:r>
-      <m:oMath>
-        <m:r>
-          <w:rPr>
-            <w:rFonts w:ascii="Cambria Math" w:hAnsi="Cambria Math"/>
-          </w:rPr>
-          <m:t>(2,3</m:t>
-        </m:r>
-        <m:r>
-          <w:rPr>
-            <w:rFonts w:ascii="Cambria Math" w:hAnsi="Cambria Math"/>
-          </w:rPr>
-          <m:t>)</m:t>
-        </m:r>
-      </m:oMath>
-      <w:r>
-        <w:t xml:space="preserve">, </w:t>
-      </w:r>
-      <w:r>
-        <w:t xml:space="preserve">and </w:t>
-      </w:r>
-      <m:oMath>
-        <m:r>
-          <w:rPr>
-            <w:rFonts w:ascii="Cambria Math" w:hAnsi="Cambria Math"/>
-          </w:rPr>
-          <m:t>(3,2</m:t>
-        </m:r>
-        <m:r>
-          <w:rPr>
-            <w:rFonts w:ascii="Cambria Math" w:hAnsi="Cambria Math"/>
-          </w:rPr>
-          <m:t>)</m:t>
+          <m:t>(3,2)</m:t>
         </m:r>
       </m:oMath>
       <w:r>
@@ -7924,33 +7747,90 @@
             <w:rFonts w:ascii="Cambria Math" w:hAnsi="Cambria Math"/>
             <w:lang w:eastAsia="zh-CN"/>
           </w:rPr>
-          <m:t>ld</m:t>
+          <m:t>ld=0</m:t>
         </m:r>
+      </m:oMath>
+      <w:r>
+        <w:rPr>
+          <w:lang w:eastAsia="zh-CN"/>
+        </w:rPr>
+        <w:t xml:space="preserve"> to represent the light</w:t>
+      </w:r>
+      <w:r>
+        <w:rPr>
+          <w:lang w:eastAsia="zh-CN"/>
+        </w:rPr>
+        <w:t xml:space="preserve"> having the same direction</w:t>
+      </w:r>
+      <w:r>
+        <w:rPr>
+          <w:lang w:eastAsia="zh-CN"/>
+        </w:rPr>
+        <w:t xml:space="preserve"> from </w:t>
+      </w:r>
+      <m:oMath>
+        <m:d>
+          <m:dPr>
+            <m:ctrlPr>
+              <w:rPr>
+                <w:rFonts w:ascii="Cambria Math" w:hAnsi="Cambria Math"/>
+                <w:i/>
+              </w:rPr>
+            </m:ctrlPr>
+          </m:dPr>
+          <m:e>
+            <m:r>
+              <w:rPr>
+                <w:rFonts w:ascii="Cambria Math" w:hAnsi="Cambria Math"/>
+              </w:rPr>
+              <m:t>0,0</m:t>
+            </m:r>
+          </m:e>
+        </m:d>
+      </m:oMath>
+      <w:r>
+        <w:t xml:space="preserve"> to </w:t>
+      </w:r>
+      <m:oMath>
+        <m:d>
+          <m:dPr>
+            <m:ctrlPr>
+              <w:rPr>
+                <w:rFonts w:ascii="Cambria Math" w:hAnsi="Cambria Math"/>
+                <w:i/>
+              </w:rPr>
+            </m:ctrlPr>
+          </m:dPr>
+          <m:e>
+            <m:r>
+              <w:rPr>
+                <w:rFonts w:ascii="Cambria Math" w:hAnsi="Cambria Math"/>
+              </w:rPr>
+              <m:t>-1,-1</m:t>
+            </m:r>
+          </m:e>
+        </m:d>
+      </m:oMath>
+      <w:r>
+        <w:t xml:space="preserve">. </w:t>
+      </w:r>
+      <w:r>
+        <w:t xml:space="preserve">And </w:t>
+      </w:r>
+      <m:oMath>
         <m:r>
           <w:rPr>
             <w:rFonts w:ascii="Cambria Math" w:hAnsi="Cambria Math"/>
             <w:lang w:eastAsia="zh-CN"/>
           </w:rPr>
-          <m:t>=0</m:t>
+          <m:t>ld=1</m:t>
         </m:r>
       </m:oMath>
       <w:r>
         <w:rPr>
           <w:lang w:eastAsia="zh-CN"/>
         </w:rPr>
-        <w:t xml:space="preserve"> to represent the light</w:t>
-      </w:r>
-      <w:r>
-        <w:rPr>
-          <w:lang w:eastAsia="zh-CN"/>
-        </w:rPr>
-        <w:t xml:space="preserve"> having the same direction</w:t>
-      </w:r>
-      <w:r>
-        <w:rPr>
-          <w:lang w:eastAsia="zh-CN"/>
-        </w:rPr>
-        <w:t xml:space="preserve"> from </w:t>
+        <w:t xml:space="preserve"> is light from </w:t>
       </w:r>
       <m:oMath>
         <m:d>
@@ -7990,84 +7870,7 @@
               <w:rPr>
                 <w:rFonts w:ascii="Cambria Math" w:hAnsi="Cambria Math"/>
               </w:rPr>
-              <m:t>-1,-1</m:t>
-            </m:r>
-          </m:e>
-        </m:d>
-      </m:oMath>
-      <w:r>
-        <w:t xml:space="preserve">. </w:t>
-      </w:r>
-      <w:r>
-        <w:t xml:space="preserve">And </w:t>
-      </w:r>
-      <m:oMath>
-        <m:r>
-          <w:rPr>
-            <w:rFonts w:ascii="Cambria Math" w:hAnsi="Cambria Math"/>
-            <w:lang w:eastAsia="zh-CN"/>
-          </w:rPr>
-          <m:t>ld=</m:t>
-        </m:r>
-        <m:r>
-          <w:rPr>
-            <w:rFonts w:ascii="Cambria Math" w:hAnsi="Cambria Math"/>
-            <w:lang w:eastAsia="zh-CN"/>
-          </w:rPr>
-          <m:t>1</m:t>
-        </m:r>
-      </m:oMath>
-      <w:r>
-        <w:rPr>
-          <w:lang w:eastAsia="zh-CN"/>
-        </w:rPr>
-        <w:t xml:space="preserve"> is light from </w:t>
-      </w:r>
-      <m:oMath>
-        <m:d>
-          <m:dPr>
-            <m:ctrlPr>
-              <w:rPr>
-                <w:rFonts w:ascii="Cambria Math" w:hAnsi="Cambria Math"/>
-                <w:i/>
-              </w:rPr>
-            </m:ctrlPr>
-          </m:dPr>
-          <m:e>
-            <m:r>
-              <w:rPr>
-                <w:rFonts w:ascii="Cambria Math" w:hAnsi="Cambria Math"/>
-              </w:rPr>
-              <m:t>0,0</m:t>
-            </m:r>
-          </m:e>
-        </m:d>
-      </m:oMath>
-      <w:r>
-        <w:t xml:space="preserve"> to </w:t>
-      </w:r>
-      <m:oMath>
-        <m:d>
-          <m:dPr>
-            <m:ctrlPr>
-              <w:rPr>
-                <w:rFonts w:ascii="Cambria Math" w:hAnsi="Cambria Math"/>
-                <w:i/>
-              </w:rPr>
-            </m:ctrlPr>
-          </m:dPr>
-          <m:e>
-            <m:r>
-              <w:rPr>
-                <w:rFonts w:ascii="Cambria Math" w:hAnsi="Cambria Math"/>
-              </w:rPr>
-              <m:t>-</m:t>
-            </m:r>
-            <m:r>
-              <w:rPr>
-                <w:rFonts w:ascii="Cambria Math" w:hAnsi="Cambria Math"/>
-              </w:rPr>
-              <m:t>1,0</m:t>
+              <m:t>-1,0</m:t>
             </m:r>
           </m:e>
         </m:d>
@@ -8382,16 +8185,7 @@
             <w:rPr>
               <w:rFonts w:ascii="Cambria Math" w:hAnsi="Cambria Math"/>
             </w:rPr>
-            <m:t>)</m:t>
-          </m:r>
-          <m:r>
-            <m:rPr>
-              <m:sty m:val="p"/>
-            </m:rPr>
-            <w:rPr>
-              <w:rFonts w:ascii="Cambria Math" w:hAnsi="Cambria Math"/>
-            </w:rPr>
-            <m:t>,</m:t>
+            <m:t>),</m:t>
           </m:r>
         </m:oMath>
       </m:oMathPara>
@@ -8996,13 +8790,7 @@
           <w:rPr>
             <w:rFonts w:ascii="Cambria Math" w:hAnsi="Cambria Math"/>
           </w:rPr>
-          <m:t>S</m:t>
-        </m:r>
-        <m:r>
-          <w:rPr>
-            <w:rFonts w:ascii="Cambria Math" w:hAnsi="Cambria Math"/>
-          </w:rPr>
-          <m:t>s</m:t>
+          <m:t>Ss</m:t>
         </m:r>
       </m:oMath>
       <w:r>
@@ -9024,13 +8812,7 @@
           <w:rPr>
             <w:rFonts w:ascii="Cambria Math" w:hAnsi="Cambria Math"/>
           </w:rPr>
-          <m:t>B</m:t>
-        </m:r>
-        <m:r>
-          <w:rPr>
-            <w:rFonts w:ascii="Cambria Math" w:hAnsi="Cambria Math"/>
-          </w:rPr>
-          <m:t>s</m:t>
+          <m:t>Bs</m:t>
         </m:r>
       </m:oMath>
       <w:r>
@@ -9318,13 +9100,7 @@
                     <w:rPr>
                       <w:rFonts w:ascii="Cambria Math" w:hAnsi="Cambria Math"/>
                     </w:rPr>
-                    <m:t>S</m:t>
-                  </m:r>
-                  <m:r>
-                    <w:rPr>
-                      <w:rFonts w:ascii="Cambria Math" w:hAnsi="Cambria Math"/>
-                    </w:rPr>
-                    <m:t>s</m:t>
+                    <m:t>Ss</m:t>
                   </m:r>
                 </m:e>
               </m:eqArr>
@@ -9429,16 +9205,7 @@
           <w:rPr>
             <w:rFonts w:ascii="Cambria Math" w:hAnsi="Cambria Math"/>
           </w:rPr>
-          <m:t>Prior</m:t>
-        </m:r>
-        <m:r>
-          <m:rPr>
-            <m:sty m:val="p"/>
-          </m:rPr>
-          <w:rPr>
-            <w:rFonts w:ascii="Cambria Math" w:hAnsi="Cambria Math"/>
-          </w:rPr>
-          <m:t>(</m:t>
+          <m:t>Prior(</m:t>
         </m:r>
         <m:r>
           <m:rPr>
@@ -9860,16 +9627,7 @@
           <w:rPr>
             <w:rFonts w:ascii="Cambria Math" w:hAnsi="Cambria Math"/>
           </w:rPr>
-          <m:t>Prior</m:t>
-        </m:r>
-        <m:r>
-          <m:rPr>
-            <m:sty m:val="p"/>
-          </m:rPr>
-          <w:rPr>
-            <w:rFonts w:ascii="Cambria Math" w:hAnsi="Cambria Math"/>
-          </w:rPr>
-          <m:t>(</m:t>
+          <m:t>Prior(</m:t>
         </m:r>
         <m:r>
           <m:rPr>
@@ -9937,10 +9695,637 @@
     </w:p>
     <w:p>
       <w:pPr>
-        <w:pStyle w:val="Heading2"/>
-      </w:pPr>
-      <w:r>
-        <w:t>Experiment results for A</w:t>
+        <w:pStyle w:val="2"/>
+      </w:pPr>
+      <w:r>
+        <w:t>Experiment results for A-illusion</w:t>
+      </w:r>
+    </w:p>
+    <w:p>
+      <w:pPr>
+        <w:ind w:firstLine="0"/>
+      </w:pPr>
+      <w:r>
+        <w:rPr>
+          <w:rFonts w:hint="eastAsia"/>
+          <w:color w:val="000000"/>
+          <w:lang w:eastAsia="zh-CN"/>
+        </w:rPr>
+        <w:t xml:space="preserve">We </w:t>
+      </w:r>
+      <w:r>
+        <w:rPr>
+          <w:color w:val="000000"/>
+          <w:lang w:eastAsia="zh-CN"/>
+        </w:rPr>
+        <w:t xml:space="preserve">also implement this model using WebPPL [9], with </w:t>
+      </w:r>
+      <m:oMath>
+        <m:sSub>
+          <m:sSubPr>
+            <m:ctrlPr>
+              <w:rPr>
+                <w:rFonts w:ascii="Cambria Math" w:hAnsi="Cambria Math"/>
+                <w:i/>
+                <w:lang w:eastAsia="zh-CN"/>
+              </w:rPr>
+            </m:ctrlPr>
+          </m:sSubPr>
+          <m:e>
+            <m:r>
+              <w:rPr>
+                <w:rFonts w:ascii="Cambria Math" w:hAnsi="Cambria Math"/>
+                <w:lang w:eastAsia="zh-CN"/>
+              </w:rPr>
+              <m:t>σ</m:t>
+            </m:r>
+          </m:e>
+          <m:sub>
+            <m:r>
+              <w:rPr>
+                <w:rFonts w:ascii="Cambria Math" w:hAnsi="Cambria Math"/>
+                <w:lang w:eastAsia="zh-CN"/>
+              </w:rPr>
+              <m:t>ld</m:t>
+            </m:r>
+          </m:sub>
+        </m:sSub>
+        <m:r>
+          <w:rPr>
+            <w:rFonts w:ascii="Cambria Math" w:hAnsi="Cambria Math"/>
+            <w:lang w:eastAsia="zh-CN"/>
+          </w:rPr>
+          <m:t>=0.5</m:t>
+        </m:r>
+      </m:oMath>
+      <w:r>
+        <w:rPr>
+          <w:rFonts w:hint="eastAsia"/>
+          <w:lang w:eastAsia="zh-CN"/>
+        </w:rPr>
+        <w:t xml:space="preserve">, </w:t>
+      </w:r>
+      <m:oMath>
+        <m:r>
+          <w:rPr>
+            <w:rFonts w:ascii="Cambria Math" w:hAnsi="Cambria Math"/>
+          </w:rPr>
+          <m:t>s</m:t>
+        </m:r>
+        <m:sSub>
+          <m:sSubPr>
+            <m:ctrlPr>
+              <w:rPr>
+                <w:rFonts w:ascii="Cambria Math" w:hAnsi="Cambria Math"/>
+                <w:i/>
+              </w:rPr>
+            </m:ctrlPr>
+          </m:sSubPr>
+          <m:e>
+            <m:r>
+              <w:rPr>
+                <w:rFonts w:ascii="Cambria Math" w:hAnsi="Cambria Math"/>
+              </w:rPr>
+              <m:t>p</m:t>
+            </m:r>
+          </m:e>
+          <m:sub>
+            <m:r>
+              <w:rPr>
+                <w:rFonts w:ascii="Cambria Math" w:hAnsi="Cambria Math"/>
+              </w:rPr>
+              <m:t>B</m:t>
+            </m:r>
+          </m:sub>
+        </m:sSub>
+        <m:r>
+          <w:rPr>
+            <w:rFonts w:ascii="Cambria Math" w:hAnsi="Cambria Math"/>
+          </w:rPr>
+          <m:t>=0.95</m:t>
+        </m:r>
+      </m:oMath>
+      <w:r>
+        <w:rPr>
+          <w:rFonts w:hint="eastAsia"/>
+        </w:rPr>
+        <w:t xml:space="preserve">, </w:t>
+      </w:r>
+      <m:oMath>
+        <m:r>
+          <w:rPr>
+            <w:rFonts w:ascii="Cambria Math" w:hAnsi="Cambria Math"/>
+          </w:rPr>
+          <m:t>s</m:t>
+        </m:r>
+        <m:sSub>
+          <m:sSubPr>
+            <m:ctrlPr>
+              <w:rPr>
+                <w:rFonts w:ascii="Cambria Math" w:hAnsi="Cambria Math"/>
+                <w:i/>
+              </w:rPr>
+            </m:ctrlPr>
+          </m:sSubPr>
+          <m:e>
+            <m:r>
+              <w:rPr>
+                <w:rFonts w:ascii="Cambria Math" w:hAnsi="Cambria Math"/>
+              </w:rPr>
+              <m:t>p</m:t>
+            </m:r>
+          </m:e>
+          <m:sub>
+            <m:r>
+              <w:rPr>
+                <w:rFonts w:ascii="Cambria Math" w:hAnsi="Cambria Math"/>
+              </w:rPr>
+              <m:t>S</m:t>
+            </m:r>
+          </m:sub>
+        </m:sSub>
+        <m:r>
+          <w:rPr>
+            <w:rFonts w:ascii="Cambria Math" w:hAnsi="Cambria Math"/>
+          </w:rPr>
+          <m:t>=0.05</m:t>
+        </m:r>
+      </m:oMath>
+      <w:r>
+        <w:rPr>
+          <w:rFonts w:hint="eastAsia"/>
+        </w:rPr>
+        <w:t xml:space="preserve">. </w:t>
+      </w:r>
+      <w:r>
+        <w:t xml:space="preserve">The other parameters are the same as that in </w:t>
+      </w:r>
+      <w:r>
+        <w:t>SC-illusion.</w:t>
+      </w:r>
+    </w:p>
+    <w:p>
+      <w:pPr>
+        <w:ind w:firstLine="0"/>
+      </w:pPr>
+      <w:r>
+        <w:t xml:space="preserve">We could get the distribution of </w:t>
+      </w:r>
+      <m:oMath>
+        <m:sSub>
+          <m:sSubPr>
+            <m:ctrlPr>
+              <w:rPr>
+                <w:rFonts w:ascii="Cambria Math" w:hAnsi="Cambria Math"/>
+                <w:i/>
+              </w:rPr>
+            </m:ctrlPr>
+          </m:sSubPr>
+          <m:e>
+            <m:r>
+              <w:rPr>
+                <w:rFonts w:ascii="Cambria Math" w:hAnsi="Cambria Math"/>
+              </w:rPr>
+              <m:t>r</m:t>
+            </m:r>
+          </m:e>
+          <m:sub>
+            <m:r>
+              <w:rPr>
+                <w:rFonts w:ascii="Cambria Math" w:hAnsi="Cambria Math"/>
+              </w:rPr>
+              <m:t>A</m:t>
+            </m:r>
+          </m:sub>
+        </m:sSub>
+        <m:r>
+          <w:rPr>
+            <w:rFonts w:ascii="Cambria Math" w:hAnsi="Cambria Math"/>
+          </w:rPr>
+          <m:t>-</m:t>
+        </m:r>
+        <m:sSub>
+          <m:sSubPr>
+            <m:ctrlPr>
+              <w:rPr>
+                <w:rFonts w:ascii="Cambria Math" w:hAnsi="Cambria Math"/>
+                <w:i/>
+              </w:rPr>
+            </m:ctrlPr>
+          </m:sSubPr>
+          <m:e>
+            <m:r>
+              <w:rPr>
+                <w:rFonts w:ascii="Cambria Math" w:hAnsi="Cambria Math"/>
+              </w:rPr>
+              <m:t>r</m:t>
+            </m:r>
+          </m:e>
+          <m:sub>
+            <m:r>
+              <w:rPr>
+                <w:rFonts w:ascii="Cambria Math" w:hAnsi="Cambria Math"/>
+              </w:rPr>
+              <m:t>B</m:t>
+            </m:r>
+          </m:sub>
+        </m:sSub>
+      </m:oMath>
+      <w:r>
+        <w:rPr>
+          <w:rFonts w:hint="eastAsia"/>
+        </w:rPr>
+        <w:t xml:space="preserve"> as shown in Figure </w:t>
+      </w:r>
+      <w:r>
+        <w:t>7 below:</w:t>
+      </w:r>
+    </w:p>
+    <w:p>
+      <w:pPr>
+        <w:ind w:firstLine="0"/>
+        <w:jc w:val="center"/>
+        <w:rPr>
+          <w:color w:val="000000"/>
+          <w:lang w:eastAsia="zh-CN"/>
+        </w:rPr>
+      </w:pPr>
+      <w:r>
+        <w:rPr>
+          <w:noProof/>
+          <w:lang w:eastAsia="zh-CN"/>
+        </w:rPr>
+        <w:lastRenderedPageBreak/>
+        <w:drawing>
+          <wp:inline distT="0" distB="0" distL="0" distR="0" wp14:anchorId="50CB4EEF" wp14:editId="7B6CE05F">
+            <wp:extent cx="2036618" cy="1943100"/>
+            <wp:effectExtent l="0" t="0" r="1905" b="0"/>
+            <wp:docPr id="5" name="图片 5" descr="https://lh5.googleusercontent.com/tL9js_hPMSXOkLRQH9ptBGtPMhjbXzOMVvDv63Mkcp-rSkZph0XW26dx6cNu6yd1qGSDj8XQxshQhwECgtViXcjOac0zL0iQi12onDX22ZMwVtIVyCjUtZ_U-kpskXyiKgPn"/>
+            <wp:cNvGraphicFramePr>
+              <a:graphicFrameLocks xmlns:a="http://schemas.openxmlformats.org/drawingml/2006/main" noChangeAspect="1"/>
+            </wp:cNvGraphicFramePr>
+            <a:graphic xmlns:a="http://schemas.openxmlformats.org/drawingml/2006/main">
+              <a:graphicData uri="http://schemas.openxmlformats.org/drawingml/2006/picture">
+                <pic:pic xmlns:pic="http://schemas.openxmlformats.org/drawingml/2006/picture">
+                  <pic:nvPicPr>
+                    <pic:cNvPr id="0" name="Picture 1" descr="https://lh5.googleusercontent.com/tL9js_hPMSXOkLRQH9ptBGtPMhjbXzOMVvDv63Mkcp-rSkZph0XW26dx6cNu6yd1qGSDj8XQxshQhwECgtViXcjOac0zL0iQi12onDX22ZMwVtIVyCjUtZ_U-kpskXyiKgPn"/>
+                    <pic:cNvPicPr>
+                      <a:picLocks noChangeAspect="1" noChangeArrowheads="1"/>
+                    </pic:cNvPicPr>
+                  </pic:nvPicPr>
+                  <pic:blipFill>
+                    <a:blip r:embed="rId19">
+                      <a:extLst>
+                        <a:ext uri="{28A0092B-C50C-407E-A947-70E740481C1C}">
+                          <a14:useLocalDpi xmlns:a14="http://schemas.microsoft.com/office/drawing/2010/main" val="0"/>
+                        </a:ext>
+                      </a:extLst>
+                    </a:blip>
+                    <a:srcRect/>
+                    <a:stretch>
+                      <a:fillRect/>
+                    </a:stretch>
+                  </pic:blipFill>
+                  <pic:spPr bwMode="auto">
+                    <a:xfrm>
+                      <a:off x="0" y="0"/>
+                      <a:ext cx="2047757" cy="1953727"/>
+                    </a:xfrm>
+                    <a:prstGeom prst="rect">
+                      <a:avLst/>
+                    </a:prstGeom>
+                    <a:noFill/>
+                    <a:ln>
+                      <a:noFill/>
+                    </a:ln>
+                  </pic:spPr>
+                </pic:pic>
+              </a:graphicData>
+            </a:graphic>
+          </wp:inline>
+        </w:drawing>
+      </w:r>
+    </w:p>
+    <w:p>
+      <w:pPr>
+        <w:ind w:firstLine="0"/>
+        <w:jc w:val="center"/>
+      </w:pPr>
+      <w:r>
+        <w:rPr>
+          <w:rFonts w:hint="eastAsia"/>
+          <w:color w:val="000000"/>
+          <w:lang w:eastAsia="zh-CN"/>
+        </w:rPr>
+        <w:t xml:space="preserve">Figure 7. </w:t>
+      </w:r>
+      <w:r>
+        <w:t xml:space="preserve">Distribution of </w:t>
+      </w:r>
+      <m:oMath>
+        <m:sSub>
+          <m:sSubPr>
+            <m:ctrlPr>
+              <w:rPr>
+                <w:rFonts w:ascii="Cambria Math" w:hAnsi="Cambria Math"/>
+                <w:i/>
+              </w:rPr>
+            </m:ctrlPr>
+          </m:sSubPr>
+          <m:e>
+            <m:r>
+              <w:rPr>
+                <w:rFonts w:ascii="Cambria Math" w:hAnsi="Cambria Math"/>
+              </w:rPr>
+              <m:t>r</m:t>
+            </m:r>
+          </m:e>
+          <m:sub>
+            <m:r>
+              <w:rPr>
+                <w:rFonts w:ascii="Cambria Math" w:hAnsi="Cambria Math"/>
+              </w:rPr>
+              <m:t>A</m:t>
+            </m:r>
+          </m:sub>
+        </m:sSub>
+        <m:r>
+          <w:rPr>
+            <w:rFonts w:ascii="Cambria Math" w:hAnsi="Cambria Math"/>
+          </w:rPr>
+          <m:t>-</m:t>
+        </m:r>
+        <m:sSub>
+          <m:sSubPr>
+            <m:ctrlPr>
+              <w:rPr>
+                <w:rFonts w:ascii="Cambria Math" w:hAnsi="Cambria Math"/>
+                <w:i/>
+              </w:rPr>
+            </m:ctrlPr>
+          </m:sSubPr>
+          <m:e>
+            <m:r>
+              <w:rPr>
+                <w:rFonts w:ascii="Cambria Math" w:hAnsi="Cambria Math"/>
+              </w:rPr>
+              <m:t>r</m:t>
+            </m:r>
+          </m:e>
+          <m:sub>
+            <m:r>
+              <w:rPr>
+                <w:rFonts w:ascii="Cambria Math" w:hAnsi="Cambria Math"/>
+              </w:rPr>
+              <m:t>B</m:t>
+            </m:r>
+          </m:sub>
+        </m:sSub>
+      </m:oMath>
+      <w:r>
+        <w:t>, with a mean of -0.41</w:t>
+      </w:r>
+      <w:r>
+        <w:t>.</w:t>
+      </w:r>
+    </w:p>
+    <w:p>
+      <w:pPr>
+        <w:ind w:firstLine="0"/>
+      </w:pPr>
+    </w:p>
+    <w:p>
+      <w:pPr>
+        <w:ind w:firstLine="0"/>
+      </w:pPr>
+      <w:r>
+        <w:rPr>
+          <w:rFonts w:hint="eastAsia"/>
+        </w:rPr>
+        <w:t xml:space="preserve">As shown in Figure 7, the result already shows that </w:t>
+      </w:r>
+      <m:oMath>
+        <m:sSub>
+          <m:sSubPr>
+            <m:ctrlPr>
+              <w:rPr>
+                <w:rFonts w:ascii="Cambria Math" w:hAnsi="Cambria Math"/>
+                <w:i/>
+              </w:rPr>
+            </m:ctrlPr>
+          </m:sSubPr>
+          <m:e>
+            <m:r>
+              <w:rPr>
+                <w:rFonts w:ascii="Cambria Math" w:hAnsi="Cambria Math"/>
+              </w:rPr>
+              <m:t>r</m:t>
+            </m:r>
+          </m:e>
+          <m:sub>
+            <m:r>
+              <w:rPr>
+                <w:rFonts w:ascii="Cambria Math" w:hAnsi="Cambria Math"/>
+              </w:rPr>
+              <m:t>A</m:t>
+            </m:r>
+          </m:sub>
+        </m:sSub>
+      </m:oMath>
+      <w:r>
+        <w:rPr>
+          <w:rFonts w:hint="eastAsia"/>
+        </w:rPr>
+        <w:t xml:space="preserve"> is smaller than </w:t>
+      </w:r>
+      <m:oMath>
+        <m:sSub>
+          <m:sSubPr>
+            <m:ctrlPr>
+              <w:rPr>
+                <w:rFonts w:ascii="Cambria Math" w:hAnsi="Cambria Math"/>
+                <w:i/>
+              </w:rPr>
+            </m:ctrlPr>
+          </m:sSubPr>
+          <m:e>
+            <m:r>
+              <w:rPr>
+                <w:rFonts w:ascii="Cambria Math" w:hAnsi="Cambria Math"/>
+              </w:rPr>
+              <m:t>r</m:t>
+            </m:r>
+          </m:e>
+          <m:sub>
+            <m:r>
+              <w:rPr>
+                <w:rFonts w:ascii="Cambria Math" w:hAnsi="Cambria Math"/>
+              </w:rPr>
+              <m:t>B</m:t>
+            </m:r>
+          </m:sub>
+        </m:sSub>
+      </m:oMath>
+      <w:r>
+        <w:rPr>
+          <w:rFonts w:hint="eastAsia"/>
+        </w:rPr>
+        <w:t xml:space="preserve">, which means </w:t>
+      </w:r>
+      <w:r>
+        <w:t>we could already explain A-illusion.</w:t>
+      </w:r>
+    </w:p>
+    <w:p>
+      <w:pPr>
+        <w:ind w:firstLine="0"/>
+      </w:pPr>
+      <w:r>
+        <w:t xml:space="preserve">But similar to SC-illusion, we </w:t>
+      </w:r>
+      <w:r>
+        <w:t>build a reverse illusion by adding the observation of reflectance of area A and B being the same and inferring the illuminance of them.</w:t>
+      </w:r>
+      <w:r>
+        <w:t xml:space="preserve"> The pixel value shown in the picture is computed by </w:t>
+      </w:r>
+      <m:oMath>
+        <m:r>
+          <w:rPr>
+            <w:rFonts w:ascii="Cambria Math" w:hAnsi="Cambria Math"/>
+          </w:rPr>
+          <m:t>29×</m:t>
+        </m:r>
+        <m:sSub>
+          <m:sSubPr>
+            <m:ctrlPr>
+              <w:rPr>
+                <w:rFonts w:ascii="Cambria Math" w:hAnsi="Cambria Math"/>
+                <w:i/>
+              </w:rPr>
+            </m:ctrlPr>
+          </m:sSubPr>
+          <m:e>
+            <m:r>
+              <w:rPr>
+                <w:rFonts w:ascii="Cambria Math" w:hAnsi="Cambria Math"/>
+              </w:rPr>
+              <m:t>p</m:t>
+            </m:r>
+          </m:e>
+          <m:sub>
+            <m:r>
+              <w:rPr>
+                <w:rFonts w:ascii="Cambria Math" w:hAnsi="Cambria Math"/>
+              </w:rPr>
+              <m:t>i,j</m:t>
+            </m:r>
+          </m:sub>
+        </m:sSub>
+        <m:r>
+          <w:rPr>
+            <w:rFonts w:ascii="Cambria Math" w:hAnsi="Cambria Math"/>
+          </w:rPr>
+          <m:t>+33</m:t>
+        </m:r>
+      </m:oMath>
+      <w:r>
+        <w:rPr>
+          <w:rFonts w:hint="eastAsia"/>
+        </w:rPr>
+        <w:t xml:space="preserve">. </w:t>
+      </w:r>
+      <w:r>
+        <w:t>And the result is shown in Figure 8.</w:t>
+      </w:r>
+    </w:p>
+    <w:p>
+      <w:pPr>
+        <w:ind w:firstLine="0"/>
+      </w:pPr>
+    </w:p>
+    <w:p>
+      <w:pPr>
+        <w:ind w:firstLine="0"/>
+        <w:jc w:val="center"/>
+        <w:rPr>
+          <w:color w:val="000000"/>
+          <w:lang w:eastAsia="zh-CN"/>
+        </w:rPr>
+      </w:pPr>
+      <w:r>
+        <w:rPr>
+          <w:noProof/>
+          <w:lang w:eastAsia="zh-CN"/>
+        </w:rPr>
+        <w:drawing>
+          <wp:inline distT="0" distB="0" distL="0" distR="0" wp14:anchorId="3ED275FE" wp14:editId="048587C3">
+            <wp:extent cx="2546350" cy="1980494"/>
+            <wp:effectExtent l="0" t="0" r="6350" b="1270"/>
+            <wp:docPr id="7" name="图片 7" descr="https://lh4.googleusercontent.com/udEd_q0JNvf2PN0s2H5nPelkgENIKiiZOjdsnLBhzB0KXMGMNucaORV4-zzELzM7jlN4edXK48l9XGlekkHstxs79Eu0HrlAEYAQkNuh1ZH4vVOx-urb0Tx7KhAqnRYZx4Cl"/>
+            <wp:cNvGraphicFramePr>
+              <a:graphicFrameLocks xmlns:a="http://schemas.openxmlformats.org/drawingml/2006/main" noChangeAspect="1"/>
+            </wp:cNvGraphicFramePr>
+            <a:graphic xmlns:a="http://schemas.openxmlformats.org/drawingml/2006/main">
+              <a:graphicData uri="http://schemas.openxmlformats.org/drawingml/2006/picture">
+                <pic:pic xmlns:pic="http://schemas.openxmlformats.org/drawingml/2006/picture">
+                  <pic:nvPicPr>
+                    <pic:cNvPr id="0" name="Picture 3" descr="https://lh4.googleusercontent.com/udEd_q0JNvf2PN0s2H5nPelkgENIKiiZOjdsnLBhzB0KXMGMNucaORV4-zzELzM7jlN4edXK48l9XGlekkHstxs79Eu0HrlAEYAQkNuh1ZH4vVOx-urb0Tx7KhAqnRYZx4Cl"/>
+                    <pic:cNvPicPr>
+                      <a:picLocks noChangeAspect="1" noChangeArrowheads="1"/>
+                    </pic:cNvPicPr>
+                  </pic:nvPicPr>
+                  <pic:blipFill>
+                    <a:blip r:embed="rId20">
+                      <a:extLst>
+                        <a:ext uri="{28A0092B-C50C-407E-A947-70E740481C1C}">
+                          <a14:useLocalDpi xmlns:a14="http://schemas.microsoft.com/office/drawing/2010/main" val="0"/>
+                        </a:ext>
+                      </a:extLst>
+                    </a:blip>
+                    <a:srcRect/>
+                    <a:stretch>
+                      <a:fillRect/>
+                    </a:stretch>
+                  </pic:blipFill>
+                  <pic:spPr bwMode="auto">
+                    <a:xfrm>
+                      <a:off x="0" y="0"/>
+                      <a:ext cx="2567678" cy="1997083"/>
+                    </a:xfrm>
+                    <a:prstGeom prst="rect">
+                      <a:avLst/>
+                    </a:prstGeom>
+                    <a:noFill/>
+                    <a:ln>
+                      <a:noFill/>
+                    </a:ln>
+                  </pic:spPr>
+                </pic:pic>
+              </a:graphicData>
+            </a:graphic>
+          </wp:inline>
+        </w:drawing>
+      </w:r>
+    </w:p>
+    <w:p>
+      <w:pPr>
+        <w:ind w:firstLine="0"/>
+        <w:jc w:val="center"/>
+      </w:pPr>
+      <w:r>
+        <w:rPr>
+          <w:rFonts w:hint="eastAsia"/>
+          <w:color w:val="000000"/>
+          <w:lang w:eastAsia="zh-CN"/>
+        </w:rPr>
+        <w:t xml:space="preserve">Figure 8. </w:t>
+      </w:r>
+      <w:r>
+        <w:t>rA-illusion, with pixel value of 127 in A and 97 in B, other pixel values are the same</w:t>
+      </w:r>
+      <w:r>
+        <w:t xml:space="preserve"> as them in A</w:t>
       </w:r>
       <w:r>
         <w:t>-illusion</w:t>
@@ -9949,45 +10334,441 @@
     <w:p>
       <w:pPr>
         <w:ind w:firstLine="0"/>
-        <w:rPr>
-          <w:color w:val="000000"/>
-          <w:lang w:eastAsia="zh-CN"/>
-        </w:rPr>
-      </w:pPr>
+      </w:pPr>
+    </w:p>
+    <w:p>
+      <w:pPr>
+        <w:ind w:firstLine="0"/>
+        <w:rPr>
+          <w:rFonts w:hint="eastAsia"/>
+          <w:color w:val="000000"/>
+          <w:lang w:eastAsia="zh-CN"/>
+        </w:rPr>
+      </w:pPr>
+      <w:r>
+        <w:t>And the results shown above illustrates that our model has successfully explained this illusion and the reverse illusion also proves that our model is similar to what human observer is actually using for A-illusion.</w:t>
+      </w:r>
+      <w:r>
+        <w:t xml:space="preserve"> But there are still many improvements that could be made. We would discuss them in the next section.</w:t>
+      </w:r>
+    </w:p>
+    <w:p>
+      <w:pPr>
+        <w:pStyle w:val="2"/>
+        <w:jc w:val="center"/>
+        <w:rPr>
+          <w:sz w:val="24"/>
+        </w:rPr>
+      </w:pPr>
+      <w:r>
+        <w:rPr>
+          <w:sz w:val="24"/>
+        </w:rPr>
+        <w:t>Discussion</w:t>
+      </w:r>
+    </w:p>
+    <w:p>
+      <w:pPr>
+        <w:ind w:firstLine="0"/>
+      </w:pPr>
+      <w:r>
+        <w:rPr>
+          <w:rFonts w:hint="eastAsia"/>
+        </w:rPr>
+        <w:t xml:space="preserve">Our paper </w:t>
+      </w:r>
+      <w:r>
+        <w:t xml:space="preserve">builds models for both </w:t>
+      </w:r>
+      <w:r>
+        <w:t xml:space="preserve">SC-illusion and A-illusion. </w:t>
+      </w:r>
+      <w:r>
+        <w:t xml:space="preserve">We could successfully explain </w:t>
+      </w:r>
+      <w:r>
+        <w:t>the illusion experienced by human observers by only introducing very sim</w:t>
+      </w:r>
+      <w:r>
+        <w:t>ple and reasonable assumptions.</w:t>
+      </w:r>
+      <w:r>
+        <w:t xml:space="preserve"> </w:t>
+      </w:r>
+      <w:r>
+        <w:t xml:space="preserve">We also run our models of these illusions backwards to generate what we call reverse illusions. </w:t>
+      </w:r>
+      <w:r>
+        <w:t>And t</w:t>
+      </w:r>
+      <w:r>
+        <w:t xml:space="preserve">he reverse illusions </w:t>
+      </w:r>
+      <w:r>
+        <w:t>we generate show that our model could model human observers well that it could tricky human observers by knowing what they will see and infer.</w:t>
+      </w:r>
+    </w:p>
+    <w:p>
+      <w:pPr>
+        <w:ind w:firstLine="0"/>
+      </w:pPr>
+      <w:r>
+        <w:lastRenderedPageBreak/>
+        <w:t xml:space="preserve">There are many improvements we could make to our current models. </w:t>
+      </w:r>
+    </w:p>
+    <w:p>
+      <w:pPr>
+        <w:ind w:firstLine="0"/>
+        <w:rPr>
+          <w:rFonts w:hint="eastAsia"/>
+          <w:lang w:eastAsia="zh-CN"/>
+        </w:rPr>
+      </w:pPr>
+      <w:r>
+        <w:rPr>
+          <w:rFonts w:hint="eastAsia"/>
+          <w:lang w:eastAsia="zh-CN"/>
+        </w:rPr>
+        <w:t>In our current model</w:t>
+      </w:r>
+      <w:r>
+        <w:rPr>
+          <w:lang w:eastAsia="zh-CN"/>
+        </w:rPr>
+        <w:t>s</w:t>
+      </w:r>
+      <w:r>
+        <w:rPr>
+          <w:rFonts w:hint="eastAsia"/>
+          <w:lang w:eastAsia="zh-CN"/>
+        </w:rPr>
+        <w:t xml:space="preserve">, we </w:t>
+      </w:r>
+      <w:r>
+        <w:rPr>
+          <w:lang w:eastAsia="zh-CN"/>
+        </w:rPr>
+        <w:t>need to first infer a complicated posterior distribution with continuous assumption building in and then use that as a prior function.</w:t>
+      </w:r>
+      <w:r>
+        <w:rPr>
+          <w:lang w:eastAsia="zh-CN"/>
+        </w:rPr>
+        <w:t xml:space="preserve"> Instead of doing this, we could build a hierarchical Bayesian model to make continuous </w:t>
+      </w:r>
+      <w:r>
+        <w:rPr>
+          <w:lang w:eastAsia="zh-CN"/>
+        </w:rPr>
+        <w:t>assumption as a result of this.</w:t>
+      </w:r>
+    </w:p>
+    <w:p>
+      <w:pPr>
+        <w:ind w:firstLine="0"/>
+        <w:rPr>
+          <w:lang w:eastAsia="zh-CN"/>
+        </w:rPr>
+      </w:pPr>
+      <w:r>
+        <w:rPr>
+          <w:rFonts w:hint="eastAsia"/>
+          <w:lang w:eastAsia="zh-CN"/>
+        </w:rPr>
+        <w:t xml:space="preserve">And in our model for A-illusion, </w:t>
+      </w:r>
+      <w:r>
+        <w:rPr>
+          <w:lang w:eastAsia="zh-CN"/>
+        </w:rPr>
+        <w:t xml:space="preserve">we are inferring the posterior distribution of direction of light first and then use that as a prior distribution </w:t>
+      </w:r>
+      <w:r>
+        <w:rPr>
+          <w:lang w:eastAsia="zh-CN"/>
+        </w:rPr>
+        <w:t>in the joint inference about both shadow variable</w:t>
+      </w:r>
+      <w:r>
+        <w:rPr>
+          <w:lang w:eastAsia="zh-CN"/>
+        </w:rPr>
+        <w:t>s</w:t>
+      </w:r>
+      <w:r>
+        <w:rPr>
+          <w:lang w:eastAsia="zh-CN"/>
+        </w:rPr>
+        <w:t xml:space="preserve"> and illumination. </w:t>
+      </w:r>
+      <w:r>
+        <w:rPr>
+          <w:lang w:eastAsia="zh-CN"/>
+        </w:rPr>
+        <w:t xml:space="preserve">One possible improvement is to include the inference of direction of light into the joint inference. We tried this but found that </w:t>
+      </w:r>
+      <w:r>
+        <w:rPr>
+          <w:lang w:eastAsia="zh-CN"/>
+        </w:rPr>
+        <w:t>there would be too many weak evidence about direction of light in the joint distribution to make the evidence provided by object pixel values ignore by the final infere</w:t>
+      </w:r>
+      <w:r>
+        <w:rPr>
+          <w:lang w:eastAsia="zh-CN"/>
+        </w:rPr>
+        <w:t>nce, which is not what we want.</w:t>
+      </w:r>
+    </w:p>
+    <w:p>
+      <w:pPr>
+        <w:ind w:firstLine="0"/>
+        <w:rPr>
+          <w:lang w:eastAsia="zh-CN"/>
+        </w:rPr>
+      </w:pPr>
+      <w:r>
+        <w:rPr>
+          <w:lang w:eastAsia="zh-CN"/>
+        </w:rPr>
+        <w:t xml:space="preserve">Different level of analysis could provide different insights about the system of interest. In our work, we use Bayesian analysis to explain how human observers are tricked by optical illusions. </w:t>
+      </w:r>
+      <w:r>
+        <w:rPr>
+          <w:lang w:eastAsia="zh-CN"/>
+        </w:rPr>
+        <w:t xml:space="preserve">Although Bayesian model is usually thought to be irrelevant to lower level, such as underlying neural mechanism for this. </w:t>
+      </w:r>
+      <w:r>
+        <w:rPr>
+          <w:lang w:eastAsia="zh-CN"/>
+        </w:rPr>
+        <w:t xml:space="preserve">We are still interested in how our model could be </w:t>
+      </w:r>
+      <w:r>
+        <w:rPr>
+          <w:lang w:eastAsia="zh-CN"/>
+        </w:rPr>
+        <w:t xml:space="preserve">implemented by neural circuits. </w:t>
+      </w:r>
+      <w:r>
+        <w:rPr>
+          <w:lang w:eastAsia="zh-CN"/>
+        </w:rPr>
+        <w:t xml:space="preserve">One hypothesis we have proposed is that the central assumption in our model, the continuous assumption might be due to large receptive field of neurons representing illuminations, as larger receptive field means lower </w:t>
+      </w:r>
+      <w:r>
+        <w:rPr>
+          <w:lang w:eastAsia="zh-CN"/>
+        </w:rPr>
+        <w:t xml:space="preserve">precision to determine </w:t>
+      </w:r>
+      <w:r>
+        <w:rPr>
+          <w:lang w:eastAsia="zh-CN"/>
+        </w:rPr>
+        <w:t>exact illumination for a small area</w:t>
+      </w:r>
+      <w:r>
+        <w:rPr>
+          <w:lang w:eastAsia="zh-CN"/>
+        </w:rPr>
+        <w:t xml:space="preserve"> rather than a big area</w:t>
+      </w:r>
+      <w:r>
+        <w:rPr>
+          <w:lang w:eastAsia="zh-CN"/>
+        </w:rPr>
+        <w:t xml:space="preserve">. </w:t>
+      </w:r>
+      <w:r>
+        <w:rPr>
+          <w:lang w:eastAsia="zh-CN"/>
+        </w:rPr>
+        <w:t>But it is still not clear how the inferring part of our model could be implemented using neural circuits.</w:t>
+      </w:r>
+    </w:p>
+    <w:p>
+      <w:pPr>
+        <w:ind w:firstLine="0"/>
+        <w:rPr>
+          <w:lang w:eastAsia="zh-CN"/>
+        </w:rPr>
+      </w:pPr>
+      <w:r>
+        <w:rPr>
+          <w:lang w:eastAsia="zh-CN"/>
+        </w:rPr>
+        <w:t xml:space="preserve">The reverse illusion we generate could further be used to investigate </w:t>
+      </w:r>
+      <w:r>
+        <w:rPr>
+          <w:lang w:eastAsia="zh-CN"/>
+        </w:rPr>
+        <w:t>the correct parameter</w:t>
+      </w:r>
+      <w:r>
+        <w:rPr>
+          <w:lang w:eastAsia="zh-CN"/>
+        </w:rPr>
+        <w:t xml:space="preserve">s in the models. </w:t>
+      </w:r>
+      <w:r>
+        <w:rPr>
+          <w:lang w:eastAsia="zh-CN"/>
+        </w:rPr>
+        <w:t xml:space="preserve">Additionally, we could </w:t>
+      </w:r>
+      <w:r>
+        <w:rPr>
+          <w:lang w:eastAsia="zh-CN"/>
+        </w:rPr>
+        <w:t>crowdsource</w:t>
+      </w:r>
+      <w:r>
+        <w:rPr>
+          <w:lang w:eastAsia="zh-CN"/>
+        </w:rPr>
+        <w:t xml:space="preserve"> the human observers’ responses to reverse-illusions of different parameters. </w:t>
+      </w:r>
+      <w:r>
+        <w:rPr>
+          <w:lang w:eastAsia="zh-CN"/>
+        </w:rPr>
+        <w:t>And then we could use the data collected to build models to explain relationships between parameters in our models to what is happening inside brains of human observers.</w:t>
+      </w:r>
+    </w:p>
+    <w:p>
+      <w:pPr>
+        <w:ind w:firstLine="0"/>
+        <w:rPr>
+          <w:lang w:eastAsia="zh-CN"/>
+        </w:rPr>
+      </w:pPr>
+      <w:r>
+        <w:rPr>
+          <w:lang w:eastAsia="zh-CN"/>
+        </w:rPr>
+        <w:t>During our investigations, we found that after knowing the mechanism of the illusion</w:t>
+      </w:r>
+      <w:r>
+        <w:rPr>
+          <w:lang w:eastAsia="zh-CN"/>
+        </w:rPr>
+        <w:t xml:space="preserve"> and even the information that there was a</w:t>
+      </w:r>
+      <w:r>
+        <w:rPr>
+          <w:lang w:eastAsia="zh-CN"/>
+        </w:rPr>
+        <w:t>n</w:t>
+      </w:r>
+      <w:r>
+        <w:rPr>
+          <w:lang w:eastAsia="zh-CN"/>
+        </w:rPr>
+        <w:t xml:space="preserve"> illusion</w:t>
+      </w:r>
+      <w:r>
+        <w:rPr>
+          <w:lang w:eastAsia="zh-CN"/>
+        </w:rPr>
+        <w:t xml:space="preserve">, we </w:t>
+      </w:r>
+      <w:r>
+        <w:rPr>
+          <w:lang w:eastAsia="zh-CN"/>
+        </w:rPr>
+        <w:t xml:space="preserve">would </w:t>
+      </w:r>
+      <w:r>
+        <w:rPr>
+          <w:lang w:eastAsia="zh-CN"/>
+        </w:rPr>
+        <w:t>lose our ability to be tricked by this illusion</w:t>
+      </w:r>
+      <w:r>
+        <w:rPr>
+          <w:lang w:eastAsia="zh-CN"/>
+        </w:rPr>
+        <w:t xml:space="preserve"> or implicitly correct the illusion we see</w:t>
+      </w:r>
+      <w:r>
+        <w:rPr>
+          <w:lang w:eastAsia="zh-CN"/>
+        </w:rPr>
+        <w:t>.</w:t>
+      </w:r>
+      <w:r>
+        <w:rPr>
+          <w:lang w:eastAsia="zh-CN"/>
+        </w:rPr>
+        <w:t xml:space="preserve"> </w:t>
+      </w:r>
+      <w:r>
+        <w:rPr>
+          <w:lang w:eastAsia="zh-CN"/>
+        </w:rPr>
+        <w:t xml:space="preserve">We call this phenomenon post-illusion. Inside the framework of our models, we could potentially explain this by adjusting the continuity for illumination. </w:t>
+      </w:r>
+      <w:r>
+        <w:rPr>
+          <w:lang w:eastAsia="zh-CN"/>
+        </w:rPr>
+        <w:t>After knowing the illusion, we might increase the resolution of inference map about illumination, which means the spatial continuity of illumination will be decreased, and therefore the illusion will also be decreased.</w:t>
+      </w:r>
+    </w:p>
+    <w:p>
+      <w:pPr>
+        <w:ind w:firstLine="0"/>
+        <w:rPr>
+          <w:rFonts w:hint="eastAsia"/>
+          <w:lang w:eastAsia="zh-CN"/>
+        </w:rPr>
+      </w:pPr>
+      <w:r>
+        <w:rPr>
+          <w:lang w:eastAsia="zh-CN"/>
+        </w:rPr>
+        <w:t xml:space="preserve">In conclusion, </w:t>
+      </w:r>
+      <w:r>
+        <w:rPr>
+          <w:lang w:eastAsia="zh-CN"/>
+        </w:rPr>
+        <w:t>our models could already explain how human observers are tricked by SC-illusions and A-illusions. But they still have many potentials to include other related phenomenon</w:t>
+      </w:r>
+      <w:r>
+        <w:rPr>
+          <w:lang w:eastAsia="zh-CN"/>
+        </w:rPr>
+        <w:t xml:space="preserve"> </w:t>
+      </w:r>
+      <w:r>
+        <w:rPr>
+          <w:lang w:eastAsia="zh-CN"/>
+        </w:rPr>
+        <w:t>or</w:t>
+      </w:r>
+      <w:r>
+        <w:rPr>
+          <w:lang w:eastAsia="zh-CN"/>
+        </w:rPr>
+        <w:t xml:space="preserve"> increase the reasonability of the models.</w:t>
+      </w:r>
+      <w:r>
+        <w:rPr>
+          <w:lang w:eastAsia="zh-CN"/>
+        </w:rPr>
+        <w:t xml:space="preserve"> We expect that these could be finished in further work about this. And these could help we better understand and explain the inferring algorithms used by human observers towards those illusions.</w:t>
+      </w:r>
       <w:bookmarkStart w:id="0" w:name="_GoBack"/>
       <w:bookmarkEnd w:id="0"/>
     </w:p>
     <w:p>
       <w:pPr>
-        <w:pStyle w:val="Heading2"/>
-        <w:jc w:val="center"/>
-        <w:rPr>
-          <w:sz w:val="24"/>
-        </w:rPr>
-      </w:pPr>
-      <w:r>
-        <w:rPr>
-          <w:sz w:val="24"/>
-        </w:rPr>
-        <w:t>Discussion</w:t>
-      </w:r>
-    </w:p>
-    <w:p>
-      <w:pPr>
-        <w:ind w:firstLine="0"/>
-      </w:pPr>
-    </w:p>
-    <w:p>
-      <w:pPr>
-        <w:ind w:firstLine="0"/>
-        <w:rPr>
-          <w:lang w:eastAsia="zh-CN"/>
-        </w:rPr>
-      </w:pPr>
-    </w:p>
-    <w:p>
-      <w:pPr>
-        <w:pStyle w:val="Heading1"/>
+        <w:pStyle w:val="1"/>
         <w:spacing w:before="220"/>
       </w:pPr>
       <w:r>
@@ -10023,7 +10804,7 @@
     </w:p>
     <w:p>
       <w:pPr>
-        <w:pStyle w:val="Heading1"/>
+        <w:pStyle w:val="1"/>
         <w:spacing w:before="220"/>
       </w:pPr>
       <w:r>
@@ -10147,10 +10928,10 @@
       <w:r>
         <w:t xml:space="preserve"> from </w:t>
       </w:r>
-      <w:hyperlink r:id="rId19" w:history="1">
+      <w:hyperlink r:id="rId21" w:history="1">
         <w:r>
           <w:rPr>
-            <w:rStyle w:val="Hyperlink"/>
+            <w:rStyle w:val="a6"/>
           </w:rPr>
           <w:t>http://web.mit.edu/persci/people/adelson/checkershadow_illusion.html</w:t>
         </w:r>
@@ -10163,7 +10944,7 @@
       <w:pPr>
         <w:pStyle w:val="Reference"/>
         <w:rPr>
-          <w:rStyle w:val="Hyperlink"/>
+          <w:rStyle w:val="a6"/>
         </w:rPr>
       </w:pPr>
       <w:r>
@@ -10178,10 +10959,10 @@
       <w:r>
         <w:t xml:space="preserve">. (2016, November 18). In Wikipedia, The Free Encyclopedia. Retrieved 18:42, November 18, 2016, from </w:t>
       </w:r>
-      <w:hyperlink r:id="rId20" w:history="1">
+      <w:hyperlink r:id="rId22" w:history="1">
         <w:r>
           <w:rPr>
-            <w:rStyle w:val="Hyperlink"/>
+            <w:rStyle w:val="a6"/>
           </w:rPr>
           <w:t>https://en.wikipedia.org/w/index.php?title=Bayesian_inference&amp;oldid=750266512</w:t>
         </w:r>
@@ -10299,29 +11080,7 @@
           <w:shd w:val="clear" w:color="auto" w:fill="FFFFFF"/>
           <w:lang w:eastAsia="zh-CN"/>
         </w:rPr>
-        <w:t xml:space="preserve">[9] N. D. Goodman and A. </w:t>
-      </w:r>
-      <w:proofErr w:type="spellStart"/>
-      <w:r>
-        <w:rPr>
-          <w:rFonts w:eastAsia="Times New Roman"/>
-          <w:color w:val="222222"/>
-          <w:highlight w:val="green"/>
-          <w:shd w:val="clear" w:color="auto" w:fill="FFFFFF"/>
-          <w:lang w:eastAsia="zh-CN"/>
-        </w:rPr>
-        <w:t>Stuhlmüller</w:t>
-      </w:r>
-      <w:proofErr w:type="spellEnd"/>
-      <w:r>
-        <w:rPr>
-          <w:rFonts w:eastAsia="Times New Roman"/>
-          <w:color w:val="222222"/>
-          <w:highlight w:val="green"/>
-          <w:shd w:val="clear" w:color="auto" w:fill="FFFFFF"/>
-          <w:lang w:eastAsia="zh-CN"/>
-        </w:rPr>
-        <w:t xml:space="preserve"> (electronic). The Design and Implementation of Probabilistic Programming Languages. Retrieved from http://dippl.org.</w:t>
+        <w:t>[9] N. D. Goodman and A. Stuhlmüller (electronic). The Design and Implementation of Probabilistic Programming Languages. Retrieved from http://dippl.org.</w:t>
       </w:r>
     </w:p>
     <w:sectPr>
@@ -10335,7 +11094,7 @@
 </file>
 
 <file path=word/endnotes.xml><?xml version="1.0" encoding="utf-8"?>
-<w:endnotes xmlns:wpc="http://schemas.microsoft.com/office/word/2010/wordprocessingCanvas" xmlns:mo="http://schemas.microsoft.com/office/mac/office/2008/main" xmlns:mc="http://schemas.openxmlformats.org/markup-compatibility/2006" xmlns:mv="urn:schemas-microsoft-com:mac:vml" xmlns:o="urn:schemas-microsoft-com:office:office" xmlns:r="http://schemas.openxmlformats.org/officeDocument/2006/relationships" xmlns:m="http://schemas.openxmlformats.org/officeDocument/2006/math" xmlns:v="urn:schemas-microsoft-com:vml" xmlns:wp14="http://schemas.microsoft.com/office/word/2010/wordprocessingDrawing" xmlns:wp="http://schemas.openxmlformats.org/drawingml/2006/wordprocessingDrawing" xmlns:w10="urn:schemas-microsoft-com:office:word" xmlns:w="http://schemas.openxmlformats.org/wordprocessingml/2006/main" xmlns:w14="http://schemas.microsoft.com/office/word/2010/wordml" xmlns:w15="http://schemas.microsoft.com/office/word/2012/wordml" xmlns:wpg="http://schemas.microsoft.com/office/word/2010/wordprocessingGroup" xmlns:wpi="http://schemas.microsoft.com/office/word/2010/wordprocessingInk" xmlns:wne="http://schemas.microsoft.com/office/word/2006/wordml" xmlns:wps="http://schemas.microsoft.com/office/word/2010/wordprocessingShape" mc:Ignorable="w14 w15 wp14">
+<w:endnotes xmlns:wpc="http://schemas.microsoft.com/office/word/2010/wordprocessingCanvas" xmlns:mc="http://schemas.openxmlformats.org/markup-compatibility/2006" xmlns:o="urn:schemas-microsoft-com:office:office" xmlns:r="http://schemas.openxmlformats.org/officeDocument/2006/relationships" xmlns:m="http://schemas.openxmlformats.org/officeDocument/2006/math" xmlns:v="urn:schemas-microsoft-com:vml" xmlns:wp14="http://schemas.microsoft.com/office/word/2010/wordprocessingDrawing" xmlns:wp="http://schemas.openxmlformats.org/drawingml/2006/wordprocessingDrawing" xmlns:w10="urn:schemas-microsoft-com:office:word" xmlns:w="http://schemas.openxmlformats.org/wordprocessingml/2006/main" xmlns:w14="http://schemas.microsoft.com/office/word/2010/wordml" xmlns:w15="http://schemas.microsoft.com/office/word/2012/wordml" xmlns:wpg="http://schemas.microsoft.com/office/word/2010/wordprocessingGroup" xmlns:wpi="http://schemas.microsoft.com/office/word/2010/wordprocessingInk" xmlns:wne="http://schemas.microsoft.com/office/word/2006/wordml" xmlns:wps="http://schemas.microsoft.com/office/word/2010/wordprocessingShape" mc:Ignorable="w14 w15 wp14">
   <w:endnote w:type="separator" w:id="-1">
     <w:p>
       <w:r>
@@ -10354,37 +11113,37 @@
 </file>
 
 <file path=word/footer1.xml><?xml version="1.0" encoding="utf-8"?>
-<w:ftr xmlns:wpc="http://schemas.microsoft.com/office/word/2010/wordprocessingCanvas" xmlns:mo="http://schemas.microsoft.com/office/mac/office/2008/main" xmlns:mc="http://schemas.openxmlformats.org/markup-compatibility/2006" xmlns:mv="urn:schemas-microsoft-com:mac:vml" xmlns:o="urn:schemas-microsoft-com:office:office" xmlns:r="http://schemas.openxmlformats.org/officeDocument/2006/relationships" xmlns:m="http://schemas.openxmlformats.org/officeDocument/2006/math" xmlns:v="urn:schemas-microsoft-com:vml" xmlns:wp14="http://schemas.microsoft.com/office/word/2010/wordprocessingDrawing" xmlns:wp="http://schemas.openxmlformats.org/drawingml/2006/wordprocessingDrawing" xmlns:w10="urn:schemas-microsoft-com:office:word" xmlns:w="http://schemas.openxmlformats.org/wordprocessingml/2006/main" xmlns:w14="http://schemas.microsoft.com/office/word/2010/wordml" xmlns:w15="http://schemas.microsoft.com/office/word/2012/wordml" xmlns:wpg="http://schemas.microsoft.com/office/word/2010/wordprocessingGroup" xmlns:wpi="http://schemas.microsoft.com/office/word/2010/wordprocessingInk" xmlns:wne="http://schemas.microsoft.com/office/word/2006/wordml" xmlns:wps="http://schemas.microsoft.com/office/word/2010/wordprocessingShape" mc:Ignorable="w14 w15 wp14">
+<w:ftr xmlns:wpc="http://schemas.microsoft.com/office/word/2010/wordprocessingCanvas" xmlns:mc="http://schemas.openxmlformats.org/markup-compatibility/2006" xmlns:o="urn:schemas-microsoft-com:office:office" xmlns:r="http://schemas.openxmlformats.org/officeDocument/2006/relationships" xmlns:m="http://schemas.openxmlformats.org/officeDocument/2006/math" xmlns:v="urn:schemas-microsoft-com:vml" xmlns:wp14="http://schemas.microsoft.com/office/word/2010/wordprocessingDrawing" xmlns:wp="http://schemas.openxmlformats.org/drawingml/2006/wordprocessingDrawing" xmlns:w10="urn:schemas-microsoft-com:office:word" xmlns:w="http://schemas.openxmlformats.org/wordprocessingml/2006/main" xmlns:w14="http://schemas.microsoft.com/office/word/2010/wordml" xmlns:w15="http://schemas.microsoft.com/office/word/2012/wordml" xmlns:wpg="http://schemas.microsoft.com/office/word/2010/wordprocessingGroup" xmlns:wpi="http://schemas.microsoft.com/office/word/2010/wordprocessingInk" xmlns:wne="http://schemas.microsoft.com/office/word/2006/wordml" xmlns:wps="http://schemas.microsoft.com/office/word/2010/wordprocessingShape" mc:Ignorable="w14 w15 wp14">
   <w:p>
     <w:pPr>
-      <w:pStyle w:val="Footer"/>
+      <w:pStyle w:val="ab"/>
     </w:pPr>
   </w:p>
 </w:ftr>
 </file>
 
 <file path=word/footer2.xml><?xml version="1.0" encoding="utf-8"?>
-<w:ftr xmlns:wpc="http://schemas.microsoft.com/office/word/2010/wordprocessingCanvas" xmlns:mo="http://schemas.microsoft.com/office/mac/office/2008/main" xmlns:mc="http://schemas.openxmlformats.org/markup-compatibility/2006" xmlns:mv="urn:schemas-microsoft-com:mac:vml" xmlns:o="urn:schemas-microsoft-com:office:office" xmlns:r="http://schemas.openxmlformats.org/officeDocument/2006/relationships" xmlns:m="http://schemas.openxmlformats.org/officeDocument/2006/math" xmlns:v="urn:schemas-microsoft-com:vml" xmlns:wp14="http://schemas.microsoft.com/office/word/2010/wordprocessingDrawing" xmlns:wp="http://schemas.openxmlformats.org/drawingml/2006/wordprocessingDrawing" xmlns:w10="urn:schemas-microsoft-com:office:word" xmlns:w="http://schemas.openxmlformats.org/wordprocessingml/2006/main" xmlns:w14="http://schemas.microsoft.com/office/word/2010/wordml" xmlns:w15="http://schemas.microsoft.com/office/word/2012/wordml" xmlns:wpg="http://schemas.microsoft.com/office/word/2010/wordprocessingGroup" xmlns:wpi="http://schemas.microsoft.com/office/word/2010/wordprocessingInk" xmlns:wne="http://schemas.microsoft.com/office/word/2006/wordml" xmlns:wps="http://schemas.microsoft.com/office/word/2010/wordprocessingShape" mc:Ignorable="w14 w15 wp14">
+<w:ftr xmlns:wpc="http://schemas.microsoft.com/office/word/2010/wordprocessingCanvas" xmlns:mc="http://schemas.openxmlformats.org/markup-compatibility/2006" xmlns:o="urn:schemas-microsoft-com:office:office" xmlns:r="http://schemas.openxmlformats.org/officeDocument/2006/relationships" xmlns:m="http://schemas.openxmlformats.org/officeDocument/2006/math" xmlns:v="urn:schemas-microsoft-com:vml" xmlns:wp14="http://schemas.microsoft.com/office/word/2010/wordprocessingDrawing" xmlns:wp="http://schemas.openxmlformats.org/drawingml/2006/wordprocessingDrawing" xmlns:w10="urn:schemas-microsoft-com:office:word" xmlns:w="http://schemas.openxmlformats.org/wordprocessingml/2006/main" xmlns:w14="http://schemas.microsoft.com/office/word/2010/wordml" xmlns:w15="http://schemas.microsoft.com/office/word/2012/wordml" xmlns:wpg="http://schemas.microsoft.com/office/word/2010/wordprocessingGroup" xmlns:wpi="http://schemas.microsoft.com/office/word/2010/wordprocessingInk" xmlns:wne="http://schemas.microsoft.com/office/word/2006/wordml" xmlns:wps="http://schemas.microsoft.com/office/word/2010/wordprocessingShape" mc:Ignorable="w14 w15 wp14">
   <w:p>
     <w:pPr>
-      <w:pStyle w:val="Footer"/>
+      <w:pStyle w:val="ab"/>
     </w:pPr>
   </w:p>
 </w:ftr>
 </file>
 
 <file path=word/footer3.xml><?xml version="1.0" encoding="utf-8"?>
-<w:ftr xmlns:wpc="http://schemas.microsoft.com/office/word/2010/wordprocessingCanvas" xmlns:mo="http://schemas.microsoft.com/office/mac/office/2008/main" xmlns:mc="http://schemas.openxmlformats.org/markup-compatibility/2006" xmlns:mv="urn:schemas-microsoft-com:mac:vml" xmlns:o="urn:schemas-microsoft-com:office:office" xmlns:r="http://schemas.openxmlformats.org/officeDocument/2006/relationships" xmlns:m="http://schemas.openxmlformats.org/officeDocument/2006/math" xmlns:v="urn:schemas-microsoft-com:vml" xmlns:wp14="http://schemas.microsoft.com/office/word/2010/wordprocessingDrawing" xmlns:wp="http://schemas.openxmlformats.org/drawingml/2006/wordprocessingDrawing" xmlns:w10="urn:schemas-microsoft-com:office:word" xmlns:w="http://schemas.openxmlformats.org/wordprocessingml/2006/main" xmlns:w14="http://schemas.microsoft.com/office/word/2010/wordml" xmlns:w15="http://schemas.microsoft.com/office/word/2012/wordml" xmlns:wpg="http://schemas.microsoft.com/office/word/2010/wordprocessingGroup" xmlns:wpi="http://schemas.microsoft.com/office/word/2010/wordprocessingInk" xmlns:wne="http://schemas.microsoft.com/office/word/2006/wordml" xmlns:wps="http://schemas.microsoft.com/office/word/2010/wordprocessingShape" mc:Ignorable="w14 w15 wp14">
+<w:ftr xmlns:wpc="http://schemas.microsoft.com/office/word/2010/wordprocessingCanvas" xmlns:mc="http://schemas.openxmlformats.org/markup-compatibility/2006" xmlns:o="urn:schemas-microsoft-com:office:office" xmlns:r="http://schemas.openxmlformats.org/officeDocument/2006/relationships" xmlns:m="http://schemas.openxmlformats.org/officeDocument/2006/math" xmlns:v="urn:schemas-microsoft-com:vml" xmlns:wp14="http://schemas.microsoft.com/office/word/2010/wordprocessingDrawing" xmlns:wp="http://schemas.openxmlformats.org/drawingml/2006/wordprocessingDrawing" xmlns:w10="urn:schemas-microsoft-com:office:word" xmlns:w="http://schemas.openxmlformats.org/wordprocessingml/2006/main" xmlns:w14="http://schemas.microsoft.com/office/word/2010/wordml" xmlns:w15="http://schemas.microsoft.com/office/word/2012/wordml" xmlns:wpg="http://schemas.microsoft.com/office/word/2010/wordprocessingGroup" xmlns:wpi="http://schemas.microsoft.com/office/word/2010/wordprocessingInk" xmlns:wne="http://schemas.microsoft.com/office/word/2006/wordml" xmlns:wps="http://schemas.microsoft.com/office/word/2010/wordprocessingShape" mc:Ignorable="w14 w15 wp14">
   <w:p>
     <w:pPr>
-      <w:pStyle w:val="Footer"/>
+      <w:pStyle w:val="ab"/>
     </w:pPr>
   </w:p>
 </w:ftr>
 </file>
 
 <file path=word/footnotes.xml><?xml version="1.0" encoding="utf-8"?>
-<w:footnotes xmlns:wpc="http://schemas.microsoft.com/office/word/2010/wordprocessingCanvas" xmlns:mo="http://schemas.microsoft.com/office/mac/office/2008/main" xmlns:mc="http://schemas.openxmlformats.org/markup-compatibility/2006" xmlns:mv="urn:schemas-microsoft-com:mac:vml" xmlns:o="urn:schemas-microsoft-com:office:office" xmlns:r="http://schemas.openxmlformats.org/officeDocument/2006/relationships" xmlns:m="http://schemas.openxmlformats.org/officeDocument/2006/math" xmlns:v="urn:schemas-microsoft-com:vml" xmlns:wp14="http://schemas.microsoft.com/office/word/2010/wordprocessingDrawing" xmlns:wp="http://schemas.openxmlformats.org/drawingml/2006/wordprocessingDrawing" xmlns:w10="urn:schemas-microsoft-com:office:word" xmlns:w="http://schemas.openxmlformats.org/wordprocessingml/2006/main" xmlns:w14="http://schemas.microsoft.com/office/word/2010/wordml" xmlns:w15="http://schemas.microsoft.com/office/word/2012/wordml" xmlns:wpg="http://schemas.microsoft.com/office/word/2010/wordprocessingGroup" xmlns:wpi="http://schemas.microsoft.com/office/word/2010/wordprocessingInk" xmlns:wne="http://schemas.microsoft.com/office/word/2006/wordml" xmlns:wps="http://schemas.microsoft.com/office/word/2010/wordprocessingShape" mc:Ignorable="w14 w15 wp14">
+<w:footnotes xmlns:wpc="http://schemas.microsoft.com/office/word/2010/wordprocessingCanvas" xmlns:mc="http://schemas.openxmlformats.org/markup-compatibility/2006" xmlns:o="urn:schemas-microsoft-com:office:office" xmlns:r="http://schemas.openxmlformats.org/officeDocument/2006/relationships" xmlns:m="http://schemas.openxmlformats.org/officeDocument/2006/math" xmlns:v="urn:schemas-microsoft-com:vml" xmlns:wp14="http://schemas.microsoft.com/office/word/2010/wordprocessingDrawing" xmlns:wp="http://schemas.openxmlformats.org/drawingml/2006/wordprocessingDrawing" xmlns:w10="urn:schemas-microsoft-com:office:word" xmlns:w="http://schemas.openxmlformats.org/wordprocessingml/2006/main" xmlns:w14="http://schemas.microsoft.com/office/word/2010/wordml" xmlns:w15="http://schemas.microsoft.com/office/word/2012/wordml" xmlns:wpg="http://schemas.microsoft.com/office/word/2010/wordprocessingGroup" xmlns:wpi="http://schemas.microsoft.com/office/word/2010/wordprocessingInk" xmlns:wne="http://schemas.microsoft.com/office/word/2006/wordml" xmlns:wps="http://schemas.microsoft.com/office/word/2010/wordprocessingShape" mc:Ignorable="w14 w15 wp14">
   <w:footnote w:type="separator" w:id="-1">
     <w:p>
       <w:r>
@@ -10403,20 +11162,20 @@
 </file>
 
 <file path=word/header1.xml><?xml version="1.0" encoding="utf-8"?>
-<w:hdr xmlns:wpc="http://schemas.microsoft.com/office/word/2010/wordprocessingCanvas" xmlns:mo="http://schemas.microsoft.com/office/mac/office/2008/main" xmlns:mc="http://schemas.openxmlformats.org/markup-compatibility/2006" xmlns:mv="urn:schemas-microsoft-com:mac:vml" xmlns:o="urn:schemas-microsoft-com:office:office" xmlns:r="http://schemas.openxmlformats.org/officeDocument/2006/relationships" xmlns:m="http://schemas.openxmlformats.org/officeDocument/2006/math" xmlns:v="urn:schemas-microsoft-com:vml" xmlns:wp14="http://schemas.microsoft.com/office/word/2010/wordprocessingDrawing" xmlns:wp="http://schemas.openxmlformats.org/drawingml/2006/wordprocessingDrawing" xmlns:w10="urn:schemas-microsoft-com:office:word" xmlns:w="http://schemas.openxmlformats.org/wordprocessingml/2006/main" xmlns:w14="http://schemas.microsoft.com/office/word/2010/wordml" xmlns:w15="http://schemas.microsoft.com/office/word/2012/wordml" xmlns:wpg="http://schemas.microsoft.com/office/word/2010/wordprocessingGroup" xmlns:wpi="http://schemas.microsoft.com/office/word/2010/wordprocessingInk" xmlns:wne="http://schemas.microsoft.com/office/word/2006/wordml" xmlns:wps="http://schemas.microsoft.com/office/word/2010/wordprocessingShape" mc:Ignorable="w14 w15 wp14">
+<w:hdr xmlns:wpc="http://schemas.microsoft.com/office/word/2010/wordprocessingCanvas" xmlns:mc="http://schemas.openxmlformats.org/markup-compatibility/2006" xmlns:o="urn:schemas-microsoft-com:office:office" xmlns:r="http://schemas.openxmlformats.org/officeDocument/2006/relationships" xmlns:m="http://schemas.openxmlformats.org/officeDocument/2006/math" xmlns:v="urn:schemas-microsoft-com:vml" xmlns:wp14="http://schemas.microsoft.com/office/word/2010/wordprocessingDrawing" xmlns:wp="http://schemas.openxmlformats.org/drawingml/2006/wordprocessingDrawing" xmlns:w10="urn:schemas-microsoft-com:office:word" xmlns:w="http://schemas.openxmlformats.org/wordprocessingml/2006/main" xmlns:w14="http://schemas.microsoft.com/office/word/2010/wordml" xmlns:w15="http://schemas.microsoft.com/office/word/2012/wordml" xmlns:wpg="http://schemas.microsoft.com/office/word/2010/wordprocessingGroup" xmlns:wpi="http://schemas.microsoft.com/office/word/2010/wordprocessingInk" xmlns:wne="http://schemas.microsoft.com/office/word/2006/wordml" xmlns:wps="http://schemas.microsoft.com/office/word/2010/wordprocessingShape" mc:Ignorable="w14 w15 wp14">
   <w:p>
     <w:pPr>
-      <w:pStyle w:val="Header"/>
+      <w:pStyle w:val="aa"/>
     </w:pPr>
   </w:p>
 </w:hdr>
 </file>
 
 <file path=word/header2.xml><?xml version="1.0" encoding="utf-8"?>
-<w:hdr xmlns:wpc="http://schemas.microsoft.com/office/word/2010/wordprocessingCanvas" xmlns:mo="http://schemas.microsoft.com/office/mac/office/2008/main" xmlns:mc="http://schemas.openxmlformats.org/markup-compatibility/2006" xmlns:mv="urn:schemas-microsoft-com:mac:vml" xmlns:o="urn:schemas-microsoft-com:office:office" xmlns:r="http://schemas.openxmlformats.org/officeDocument/2006/relationships" xmlns:m="http://schemas.openxmlformats.org/officeDocument/2006/math" xmlns:v="urn:schemas-microsoft-com:vml" xmlns:wp14="http://schemas.microsoft.com/office/word/2010/wordprocessingDrawing" xmlns:wp="http://schemas.openxmlformats.org/drawingml/2006/wordprocessingDrawing" xmlns:w10="urn:schemas-microsoft-com:office:word" xmlns:w="http://schemas.openxmlformats.org/wordprocessingml/2006/main" xmlns:w14="http://schemas.microsoft.com/office/word/2010/wordml" xmlns:w15="http://schemas.microsoft.com/office/word/2012/wordml" xmlns:wpg="http://schemas.microsoft.com/office/word/2010/wordprocessingGroup" xmlns:wpi="http://schemas.microsoft.com/office/word/2010/wordprocessingInk" xmlns:wne="http://schemas.microsoft.com/office/word/2006/wordml" xmlns:wps="http://schemas.microsoft.com/office/word/2010/wordprocessingShape" mc:Ignorable="w14 w15 wp14">
+<w:hdr xmlns:wpc="http://schemas.microsoft.com/office/word/2010/wordprocessingCanvas" xmlns:mc="http://schemas.openxmlformats.org/markup-compatibility/2006" xmlns:o="urn:schemas-microsoft-com:office:office" xmlns:r="http://schemas.openxmlformats.org/officeDocument/2006/relationships" xmlns:m="http://schemas.openxmlformats.org/officeDocument/2006/math" xmlns:v="urn:schemas-microsoft-com:vml" xmlns:wp14="http://schemas.microsoft.com/office/word/2010/wordprocessingDrawing" xmlns:wp="http://schemas.openxmlformats.org/drawingml/2006/wordprocessingDrawing" xmlns:w10="urn:schemas-microsoft-com:office:word" xmlns:w="http://schemas.openxmlformats.org/wordprocessingml/2006/main" xmlns:w14="http://schemas.microsoft.com/office/word/2010/wordml" xmlns:w15="http://schemas.microsoft.com/office/word/2012/wordml" xmlns:wpg="http://schemas.microsoft.com/office/word/2010/wordprocessingGroup" xmlns:wpi="http://schemas.microsoft.com/office/word/2010/wordprocessingInk" xmlns:wne="http://schemas.microsoft.com/office/word/2006/wordml" xmlns:wps="http://schemas.microsoft.com/office/word/2010/wordprocessingShape" mc:Ignorable="w14 w15 wp14">
   <w:p>
     <w:pPr>
-      <w:pStyle w:val="Header"/>
+      <w:pStyle w:val="aa"/>
       <w:jc w:val="center"/>
     </w:pPr>
   </w:p>
@@ -10424,17 +11183,17 @@
 </file>
 
 <file path=word/header3.xml><?xml version="1.0" encoding="utf-8"?>
-<w:hdr xmlns:wpc="http://schemas.microsoft.com/office/word/2010/wordprocessingCanvas" xmlns:mo="http://schemas.microsoft.com/office/mac/office/2008/main" xmlns:mc="http://schemas.openxmlformats.org/markup-compatibility/2006" xmlns:mv="urn:schemas-microsoft-com:mac:vml" xmlns:o="urn:schemas-microsoft-com:office:office" xmlns:r="http://schemas.openxmlformats.org/officeDocument/2006/relationships" xmlns:m="http://schemas.openxmlformats.org/officeDocument/2006/math" xmlns:v="urn:schemas-microsoft-com:vml" xmlns:wp14="http://schemas.microsoft.com/office/word/2010/wordprocessingDrawing" xmlns:wp="http://schemas.openxmlformats.org/drawingml/2006/wordprocessingDrawing" xmlns:w10="urn:schemas-microsoft-com:office:word" xmlns:w="http://schemas.openxmlformats.org/wordprocessingml/2006/main" xmlns:w14="http://schemas.microsoft.com/office/word/2010/wordml" xmlns:w15="http://schemas.microsoft.com/office/word/2012/wordml" xmlns:wpg="http://schemas.microsoft.com/office/word/2010/wordprocessingGroup" xmlns:wpi="http://schemas.microsoft.com/office/word/2010/wordprocessingInk" xmlns:wne="http://schemas.microsoft.com/office/word/2006/wordml" xmlns:wps="http://schemas.microsoft.com/office/word/2010/wordprocessingShape" mc:Ignorable="w14 w15 wp14">
+<w:hdr xmlns:wpc="http://schemas.microsoft.com/office/word/2010/wordprocessingCanvas" xmlns:mc="http://schemas.openxmlformats.org/markup-compatibility/2006" xmlns:o="urn:schemas-microsoft-com:office:office" xmlns:r="http://schemas.openxmlformats.org/officeDocument/2006/relationships" xmlns:m="http://schemas.openxmlformats.org/officeDocument/2006/math" xmlns:v="urn:schemas-microsoft-com:vml" xmlns:wp14="http://schemas.microsoft.com/office/word/2010/wordprocessingDrawing" xmlns:wp="http://schemas.openxmlformats.org/drawingml/2006/wordprocessingDrawing" xmlns:w10="urn:schemas-microsoft-com:office:word" xmlns:w="http://schemas.openxmlformats.org/wordprocessingml/2006/main" xmlns:w14="http://schemas.microsoft.com/office/word/2010/wordml" xmlns:w15="http://schemas.microsoft.com/office/word/2012/wordml" xmlns:wpg="http://schemas.microsoft.com/office/word/2010/wordprocessingGroup" xmlns:wpi="http://schemas.microsoft.com/office/word/2010/wordprocessingInk" xmlns:wne="http://schemas.microsoft.com/office/word/2006/wordml" xmlns:wps="http://schemas.microsoft.com/office/word/2010/wordprocessingShape" mc:Ignorable="w14 w15 wp14">
   <w:p>
     <w:pPr>
-      <w:pStyle w:val="Header"/>
+      <w:pStyle w:val="aa"/>
     </w:pPr>
   </w:p>
 </w:hdr>
 </file>
 
 <file path=word/numbering.xml><?xml version="1.0" encoding="utf-8"?>
-<w:numbering xmlns:wpc="http://schemas.microsoft.com/office/word/2010/wordprocessingCanvas" xmlns:mo="http://schemas.microsoft.com/office/mac/office/2008/main" xmlns:mc="http://schemas.openxmlformats.org/markup-compatibility/2006" xmlns:mv="urn:schemas-microsoft-com:mac:vml" xmlns:o="urn:schemas-microsoft-com:office:office" xmlns:r="http://schemas.openxmlformats.org/officeDocument/2006/relationships" xmlns:m="http://schemas.openxmlformats.org/officeDocument/2006/math" xmlns:v="urn:schemas-microsoft-com:vml" xmlns:wp14="http://schemas.microsoft.com/office/word/2010/wordprocessingDrawing" xmlns:wp="http://schemas.openxmlformats.org/drawingml/2006/wordprocessingDrawing" xmlns:w10="urn:schemas-microsoft-com:office:word" xmlns:w="http://schemas.openxmlformats.org/wordprocessingml/2006/main" xmlns:w14="http://schemas.microsoft.com/office/word/2010/wordml" xmlns:w15="http://schemas.microsoft.com/office/word/2012/wordml" xmlns:wpg="http://schemas.microsoft.com/office/word/2010/wordprocessingGroup" xmlns:wpi="http://schemas.microsoft.com/office/word/2010/wordprocessingInk" xmlns:wne="http://schemas.microsoft.com/office/word/2006/wordml" xmlns:wps="http://schemas.microsoft.com/office/word/2010/wordprocessingShape" mc:Ignorable="w14 w15 wp14">
+<w:numbering xmlns:wpc="http://schemas.microsoft.com/office/word/2010/wordprocessingCanvas" xmlns:mc="http://schemas.openxmlformats.org/markup-compatibility/2006" xmlns:o="urn:schemas-microsoft-com:office:office" xmlns:r="http://schemas.openxmlformats.org/officeDocument/2006/relationships" xmlns:m="http://schemas.openxmlformats.org/officeDocument/2006/math" xmlns:v="urn:schemas-microsoft-com:vml" xmlns:wp14="http://schemas.microsoft.com/office/word/2010/wordprocessingDrawing" xmlns:wp="http://schemas.openxmlformats.org/drawingml/2006/wordprocessingDrawing" xmlns:w10="urn:schemas-microsoft-com:office:word" xmlns:w="http://schemas.openxmlformats.org/wordprocessingml/2006/main" xmlns:w14="http://schemas.microsoft.com/office/word/2010/wordml" xmlns:w15="http://schemas.microsoft.com/office/word/2012/wordml" xmlns:wpg="http://schemas.microsoft.com/office/word/2010/wordprocessingGroup" xmlns:wpi="http://schemas.microsoft.com/office/word/2010/wordprocessingInk" xmlns:wne="http://schemas.microsoft.com/office/word/2006/wordml" xmlns:wps="http://schemas.microsoft.com/office/word/2010/wordprocessingShape" mc:Ignorable="w14 w15 wp14">
   <w:abstractNum w:abstractNumId="0">
     <w:nsid w:val="FFFFFF1D"/>
     <w:multiLevelType w:val="multilevel"/>
@@ -10830,7 +11589,7 @@
     </w:rPrDefault>
     <w:pPrDefault/>
   </w:docDefaults>
-  <w:latentStyles w:defLockedState="0" w:defUIPriority="99" w:defSemiHidden="0" w:defUnhideWhenUsed="0" w:defQFormat="0" w:count="380">
+  <w:latentStyles w:defLockedState="0" w:defUIPriority="99" w:defSemiHidden="0" w:defUnhideWhenUsed="0" w:defQFormat="0" w:count="371">
     <w:lsdException w:name="Normal" w:uiPriority="0" w:qFormat="1"/>
     <w:lsdException w:name="heading 1" w:uiPriority="9" w:qFormat="1"/>
     <w:lsdException w:name="heading 2" w:uiPriority="9" w:qFormat="1"/>
@@ -10987,15 +11746,6 @@
     <w:lsdException w:name="Balloon Text" w:semiHidden="1" w:unhideWhenUsed="1"/>
     <w:lsdException w:name="Table Grid" w:uiPriority="59"/>
     <w:lsdException w:name="Table Theme" w:semiHidden="1" w:unhideWhenUsed="1"/>
-    <w:lsdException w:name="Note Level 1" w:semiHidden="1" w:unhideWhenUsed="1"/>
-    <w:lsdException w:name="Note Level 2" w:semiHidden="1" w:unhideWhenUsed="1"/>
-    <w:lsdException w:name="Note Level 3" w:semiHidden="1" w:unhideWhenUsed="1"/>
-    <w:lsdException w:name="Note Level 4" w:semiHidden="1" w:unhideWhenUsed="1"/>
-    <w:lsdException w:name="Note Level 5" w:semiHidden="1" w:unhideWhenUsed="1"/>
-    <w:lsdException w:name="Note Level 6" w:semiHidden="1" w:unhideWhenUsed="1"/>
-    <w:lsdException w:name="Note Level 7" w:semiHidden="1" w:unhideWhenUsed="1"/>
-    <w:lsdException w:name="Note Level 8" w:semiHidden="1" w:unhideWhenUsed="1"/>
-    <w:lsdException w:name="Note Level 9" w:semiHidden="1" w:unhideWhenUsed="1"/>
     <w:lsdException w:name="Placeholder Text" w:semiHidden="1"/>
     <w:lsdException w:name="No Spacing" w:uiPriority="1" w:qFormat="1"/>
     <w:lsdException w:name="Light Shading" w:uiPriority="60"/>
@@ -11212,7 +11962,7 @@
     <w:lsdException w:name="List Table 6 Colorful Accent 6" w:uiPriority="51"/>
     <w:lsdException w:name="List Table 7 Colorful Accent 6" w:uiPriority="52"/>
   </w:latentStyles>
-  <w:style w:type="paragraph" w:default="1" w:styleId="Normal">
+  <w:style w:type="paragraph" w:default="1" w:styleId="a">
     <w:name w:val="Normal"/>
     <w:qFormat/>
     <w:rsid w:val="00564D1E"/>
@@ -11224,7 +11974,7 @@
       <w:rFonts w:ascii="Times New Roman" w:hAnsi="Times New Roman"/>
     </w:rPr>
   </w:style>
-  <w:style w:type="paragraph" w:styleId="Heading1">
+  <w:style w:type="paragraph" w:styleId="1">
     <w:name w:val="heading 1"/>
     <w:basedOn w:val="NormalSectionStart"/>
     <w:next w:val="NormalSectionStart"/>
@@ -11240,7 +11990,7 @@
       <w:sz w:val="24"/>
     </w:rPr>
   </w:style>
-  <w:style w:type="paragraph" w:styleId="Heading2">
+  <w:style w:type="paragraph" w:styleId="2">
     <w:name w:val="heading 2"/>
     <w:basedOn w:val="NormalSectionStart"/>
     <w:next w:val="NormalSectionStart"/>
@@ -11256,10 +12006,10 @@
       <w:sz w:val="22"/>
     </w:rPr>
   </w:style>
-  <w:style w:type="paragraph" w:styleId="Heading3">
+  <w:style w:type="paragraph" w:styleId="3">
     <w:name w:val="heading 3"/>
     <w:basedOn w:val="NormalSectionStart"/>
-    <w:next w:val="Normal"/>
+    <w:next w:val="a"/>
     <w:qFormat/>
     <w:pPr>
       <w:keepNext/>
@@ -11269,13 +12019,13 @@
       <w:b/>
     </w:rPr>
   </w:style>
-  <w:style w:type="character" w:default="1" w:styleId="DefaultParagraphFont">
+  <w:style w:type="character" w:default="1" w:styleId="a0">
     <w:name w:val="Default Paragraph Font"/>
     <w:uiPriority w:val="1"/>
     <w:semiHidden/>
     <w:unhideWhenUsed/>
   </w:style>
-  <w:style w:type="table" w:default="1" w:styleId="TableNormal">
+  <w:style w:type="table" w:default="1" w:styleId="a1">
     <w:name w:val="Normal Table"/>
     <w:uiPriority w:val="99"/>
     <w:semiHidden/>
@@ -11290,7 +12040,7 @@
       </w:tblCellMar>
     </w:tblPr>
   </w:style>
-  <w:style w:type="numbering" w:default="1" w:styleId="NoList">
+  <w:style w:type="numbering" w:default="1" w:styleId="a2">
     <w:name w:val="No List"/>
     <w:uiPriority w:val="99"/>
     <w:semiHidden/>
@@ -11298,8 +12048,8 @@
   </w:style>
   <w:style w:type="paragraph" w:customStyle="1" w:styleId="NormalSectionStart">
     <w:name w:val="Normal Section Start"/>
-    <w:basedOn w:val="Normal"/>
-    <w:next w:val="Normal"/>
+    <w:basedOn w:val="a"/>
+    <w:next w:val="a"/>
     <w:rsid w:val="000A2C97"/>
     <w:pPr>
       <w:ind w:firstLine="0"/>
@@ -11310,7 +12060,7 @@
   </w:style>
   <w:style w:type="paragraph" w:customStyle="1" w:styleId="ntranscript">
     <w:name w:val="ntranscript"/>
-    <w:basedOn w:val="Normal"/>
+    <w:basedOn w:val="a"/>
     <w:pPr>
       <w:tabs>
         <w:tab w:val="left" w:pos="360"/>
@@ -11321,15 +12071,15 @@
       <w:rFonts w:ascii="Palatino" w:hAnsi="Palatino"/>
     </w:rPr>
   </w:style>
-  <w:style w:type="paragraph" w:styleId="FootnoteText">
+  <w:style w:type="paragraph" w:styleId="a3">
     <w:name w:val="footnote text"/>
-    <w:basedOn w:val="Normal"/>
+    <w:basedOn w:val="a"/>
     <w:semiHidden/>
     <w:rPr>
       <w:sz w:val="18"/>
     </w:rPr>
   </w:style>
-  <w:style w:type="character" w:styleId="FootnoteReference">
+  <w:style w:type="character" w:styleId="a4">
     <w:name w:val="footnote reference"/>
     <w:semiHidden/>
     <w:rPr>
@@ -11348,7 +12098,7 @@
   <w:style w:type="paragraph" w:customStyle="1" w:styleId="NormalHeading3">
     <w:name w:val="Normal Heading 3"/>
     <w:basedOn w:val="NormalSectionStart"/>
-    <w:next w:val="Normal"/>
+    <w:next w:val="a"/>
     <w:rsid w:val="00564D1E"/>
     <w:pPr>
       <w:spacing w:before="240"/>
@@ -11361,7 +12111,7 @@
   </w:style>
   <w:style w:type="paragraph" w:customStyle="1" w:styleId="Reference">
     <w:name w:val="Reference"/>
-    <w:basedOn w:val="Normal"/>
+    <w:basedOn w:val="a"/>
     <w:rsid w:val="00564D1E"/>
     <w:pPr>
       <w:ind w:left="181" w:hanging="181"/>
@@ -11370,9 +12120,9 @@
       <w:rFonts w:eastAsia="Times New Roman"/>
     </w:rPr>
   </w:style>
-  <w:style w:type="paragraph" w:styleId="DocumentMap">
+  <w:style w:type="paragraph" w:styleId="a5">
     <w:name w:val="Document Map"/>
-    <w:basedOn w:val="Normal"/>
+    <w:basedOn w:val="a"/>
     <w:semiHidden/>
     <w:pPr>
       <w:shd w:val="clear" w:color="auto" w:fill="000080"/>
@@ -11381,7 +12131,7 @@
       <w:rFonts w:ascii="Tahoma" w:hAnsi="Tahoma"/>
     </w:rPr>
   </w:style>
-  <w:style w:type="character" w:styleId="Hyperlink">
+  <w:style w:type="character" w:styleId="a6">
     <w:name w:val="Hyperlink"/>
     <w:rPr>
       <w:color w:val="0000FF"/>
@@ -11402,7 +12152,7 @@
   </w:style>
   <w:style w:type="paragraph" w:customStyle="1" w:styleId="Abstractheading">
     <w:name w:val="Abstract heading"/>
-    <w:basedOn w:val="Heading1"/>
+    <w:basedOn w:val="1"/>
     <w:next w:val="Abstracttext"/>
     <w:pPr>
       <w:spacing w:before="0" w:after="200"/>
@@ -11432,7 +12182,7 @@
       <w:outlineLvl w:val="0"/>
     </w:pPr>
   </w:style>
-  <w:style w:type="paragraph" w:styleId="Title">
+  <w:style w:type="paragraph" w:styleId="a7">
     <w:name w:val="Title"/>
     <w:basedOn w:val="NormalSectionStart"/>
     <w:next w:val="Authorname"/>
@@ -11447,7 +12197,7 @@
       <w:sz w:val="28"/>
     </w:rPr>
   </w:style>
-  <w:style w:type="paragraph" w:styleId="Caption">
+  <w:style w:type="paragraph" w:styleId="a8">
     <w:name w:val="caption"/>
     <w:basedOn w:val="NormalSectionStart"/>
     <w:next w:val="NormalSectionStart"/>
@@ -11457,9 +12207,9 @@
       <w:jc w:val="center"/>
     </w:pPr>
   </w:style>
-  <w:style w:type="character" w:styleId="PlaceholderText">
+  <w:style w:type="character" w:styleId="a9">
     <w:name w:val="Placeholder Text"/>
-    <w:basedOn w:val="DefaultParagraphFont"/>
+    <w:basedOn w:val="a0"/>
     <w:uiPriority w:val="99"/>
     <w:semiHidden/>
     <w:rsid w:val="0005765C"/>
@@ -11469,13 +12219,13 @@
   </w:style>
   <w:style w:type="character" w:customStyle="1" w:styleId="apple-converted-space">
     <w:name w:val="apple-converted-space"/>
-    <w:basedOn w:val="DefaultParagraphFont"/>
+    <w:basedOn w:val="a0"/>
     <w:rsid w:val="005E0D2D"/>
   </w:style>
-  <w:style w:type="paragraph" w:styleId="Header">
+  <w:style w:type="paragraph" w:styleId="aa">
     <w:name w:val="header"/>
-    <w:basedOn w:val="Normal"/>
-    <w:link w:val="HeaderChar"/>
+    <w:basedOn w:val="a"/>
+    <w:link w:val="Char"/>
     <w:uiPriority w:val="99"/>
     <w:unhideWhenUsed/>
     <w:rsid w:val="00E13F5B"/>
@@ -11486,20 +12236,20 @@
       </w:tabs>
     </w:pPr>
   </w:style>
-  <w:style w:type="character" w:customStyle="1" w:styleId="HeaderChar">
-    <w:name w:val="Header Char"/>
-    <w:basedOn w:val="DefaultParagraphFont"/>
-    <w:link w:val="Header"/>
+  <w:style w:type="character" w:customStyle="1" w:styleId="Char">
+    <w:name w:val="页眉 Char"/>
+    <w:basedOn w:val="a0"/>
+    <w:link w:val="aa"/>
     <w:uiPriority w:val="99"/>
     <w:rsid w:val="00E13F5B"/>
     <w:rPr>
       <w:rFonts w:ascii="Times New Roman" w:hAnsi="Times New Roman"/>
     </w:rPr>
   </w:style>
-  <w:style w:type="paragraph" w:styleId="Footer">
+  <w:style w:type="paragraph" w:styleId="ab">
     <w:name w:val="footer"/>
-    <w:basedOn w:val="Normal"/>
-    <w:link w:val="FooterChar"/>
+    <w:basedOn w:val="a"/>
+    <w:link w:val="Char0"/>
     <w:uiPriority w:val="99"/>
     <w:unhideWhenUsed/>
     <w:rsid w:val="00E13F5B"/>
@@ -11510,10 +12260,10 @@
       </w:tabs>
     </w:pPr>
   </w:style>
-  <w:style w:type="character" w:customStyle="1" w:styleId="FooterChar">
-    <w:name w:val="Footer Char"/>
-    <w:basedOn w:val="DefaultParagraphFont"/>
-    <w:link w:val="Footer"/>
+  <w:style w:type="character" w:customStyle="1" w:styleId="Char0">
+    <w:name w:val="页脚 Char"/>
+    <w:basedOn w:val="a0"/>
+    <w:link w:val="ab"/>
     <w:uiPriority w:val="99"/>
     <w:rsid w:val="00E13F5B"/>
     <w:rPr>

</xml_diff>